<commit_message>
Fixed a couple of typos
</commit_message>
<xml_diff>
--- a/SBI104/5-PhylogeneticAnalysis/PhylogeneticAnalysis.docx
+++ b/SBI104/5-PhylogeneticAnalysis/PhylogeneticAnalysis.docx
@@ -1,6 +1,6 @@
 
 <file path=word/document.xml><?xml version="1.0" encoding="utf-8"?>
-<w:document xmlns:wpc="http://schemas.microsoft.com/office/word/2010/wordprocessingCanvas" xmlns:cx="http://schemas.microsoft.com/office/drawing/2014/chartex" xmlns:cx1="http://schemas.microsoft.com/office/drawing/2015/9/8/chartex" xmlns:cx2="http://schemas.microsoft.com/office/drawing/2015/10/21/chartex" xmlns:cx3="http://schemas.microsoft.com/office/drawing/2016/5/9/chartex" xmlns:cx4="http://schemas.microsoft.com/office/drawing/2016/5/10/chartex" xmlns:cx5="http://schemas.microsoft.com/office/drawing/2016/5/11/chartex" xmlns:cx6="http://schemas.microsoft.com/office/drawing/2016/5/12/chartex" xmlns:cx7="http://schemas.microsoft.com/office/drawing/2016/5/13/chartex" xmlns:cx8="http://schemas.microsoft.com/office/drawing/2016/5/14/chartex" xmlns:mc="http://schemas.openxmlformats.org/markup-compatibility/2006" xmlns:aink="http://schemas.microsoft.com/office/drawing/2016/ink" xmlns:am3d="http://schemas.microsoft.com/office/drawing/2017/model3d" xmlns:o="urn:schemas-microsoft-com:office:office" xmlns:r="http://schemas.openxmlformats.org/officeDocument/2006/relationships" xmlns:m="http://schemas.openxmlformats.org/officeDocument/2006/math" xmlns:v="urn:schemas-microsoft-com:vml" xmlns:wp14="http://schemas.microsoft.com/office/word/2010/wordprocessingDrawing" xmlns:wp="http://schemas.openxmlformats.org/drawingml/2006/wordprocessingDrawing" xmlns:w10="urn:schemas-microsoft-com:office:word" xmlns:w="http://schemas.openxmlformats.org/wordprocessingml/2006/main" xmlns:w14="http://schemas.microsoft.com/office/word/2010/wordml" xmlns:w15="http://schemas.microsoft.com/office/word/2012/wordml" xmlns:w16cid="http://schemas.microsoft.com/office/word/2016/wordml/cid" xmlns:w16se="http://schemas.microsoft.com/office/word/2015/wordml/symex" xmlns:wpg="http://schemas.microsoft.com/office/word/2010/wordprocessingGroup" xmlns:wpi="http://schemas.microsoft.com/office/word/2010/wordprocessingInk" xmlns:wne="http://schemas.microsoft.com/office/word/2006/wordml" xmlns:wps="http://schemas.microsoft.com/office/word/2010/wordprocessingShape" mc:Ignorable="w14 w15 w16se w16cid wp14">
+<w:document xmlns:ve="http://schemas.openxmlformats.org/markup-compatibility/2006" xmlns:o="urn:schemas-microsoft-com:office:office" xmlns:r="http://schemas.openxmlformats.org/officeDocument/2006/relationships" xmlns:m="http://schemas.openxmlformats.org/officeDocument/2006/math" xmlns:v="urn:schemas-microsoft-com:vml" xmlns:wp="http://schemas.openxmlformats.org/drawingml/2006/wordprocessingDrawing" xmlns:w10="urn:schemas-microsoft-com:office:word" xmlns:w="http://schemas.openxmlformats.org/wordprocessingml/2006/main" xmlns:wne="http://schemas.microsoft.com/office/word/2006/wordml">
   <w:body>
     <w:p>
       <w:pPr>
@@ -272,15 +272,7 @@
       </w:r>
       <w:proofErr w:type="spellEnd"/>
       <w:r>
-        <w:t xml:space="preserve"> /Users/trainee/Downloads/glimmer3.02/scripts/g3-from-scratch.csh TY2482_</w:t>
-      </w:r>
-      <w:proofErr w:type="gramStart"/>
-      <w:r>
-        <w:t>assembly.fasta</w:t>
-      </w:r>
-      <w:proofErr w:type="gramEnd"/>
-      <w:r>
-        <w:t xml:space="preserve"> TY2482_genes</w:t>
+        <w:t xml:space="preserve"> /Users/trainee/Downloads/glimmer3.02/scripts/g3-from-scratch.csh TY2482_assembly.fasta TY2482_genes</w:t>
       </w:r>
     </w:p>
     <w:p>
@@ -292,13 +284,8 @@
         </w:numPr>
       </w:pPr>
       <w:r>
-        <w:t>This will generate predicted genes in the file TY2482_</w:t>
-      </w:r>
-      <w:proofErr w:type="gramStart"/>
-      <w:r>
-        <w:t>genes.predict</w:t>
-      </w:r>
-      <w:proofErr w:type="gramEnd"/>
+        <w:t>This will generate predicted genes in the file TY2482_genes.predict</w:t>
+      </w:r>
     </w:p>
     <w:p>
       <w:pPr>
@@ -446,7 +433,15 @@
       </w:r>
       <w:proofErr w:type="spellEnd"/>
       <w:r>
-        <w:t xml:space="preserve"> -fi ../TY2482_assembly.fasta -bed ../TY2482_assembly.gff -name -s &gt; </w:t>
+        <w:t xml:space="preserve"> -</w:t>
+      </w:r>
+      <w:proofErr w:type="spellStart"/>
+      <w:r>
+        <w:t>fi</w:t>
+      </w:r>
+      <w:proofErr w:type="spellEnd"/>
+      <w:r>
+        <w:t xml:space="preserve"> ../TY2482_assembly.fasta -bed ../TY2482_assembly.gff -name -s &gt; </w:t>
       </w:r>
       <w:bookmarkStart w:id="0" w:name="_Hlk6476750"/>
       <w:r>
@@ -456,14 +451,12 @@
       <w:r>
         <w:t>_</w:t>
       </w:r>
-      <w:proofErr w:type="gramStart"/>
       <w:r>
         <w:t>cds</w:t>
       </w:r>
       <w:r>
         <w:t>.fasta</w:t>
       </w:r>
-      <w:proofErr w:type="gramEnd"/>
     </w:p>
     <w:p>
       <w:pPr>
@@ -495,15 +488,7 @@
         <w:t xml:space="preserve"> file </w:t>
       </w:r>
       <w:r>
-        <w:t>(TY2482_assembly_</w:t>
-      </w:r>
-      <w:proofErr w:type="gramStart"/>
-      <w:r>
-        <w:t>cds.fasta</w:t>
-      </w:r>
-      <w:proofErr w:type="gramEnd"/>
-      <w:r>
-        <w:t xml:space="preserve">) </w:t>
+        <w:t xml:space="preserve">(TY2482_assembly_cds.fasta) </w:t>
       </w:r>
       <w:r>
         <w:t>and take a screenshot of the top of the file</w:t>
@@ -575,15 +560,7 @@
         </w:numPr>
       </w:pPr>
       <w:r>
-        <w:t>Open the generated file (TY2482_assembly_</w:t>
-      </w:r>
-      <w:proofErr w:type="gramStart"/>
-      <w:r>
-        <w:t>protein.fasta</w:t>
-      </w:r>
-      <w:proofErr w:type="gramEnd"/>
-      <w:r>
-        <w:t>) and take a screenshot of the top of the file</w:t>
+        <w:t>Open the generated file (TY2482_assembly_protein.fasta) and take a screenshot of the top of the file</w:t>
       </w:r>
     </w:p>
     <w:p>
@@ -613,15 +590,7 @@
         <w:t>sequence homology (similarity) with other sequences in a database</w:t>
       </w:r>
       <w:r>
-        <w:t xml:space="preserve">. We could do this for </w:t>
-      </w:r>
-      <w:proofErr w:type="gramStart"/>
-      <w:r>
-        <w:t>all of</w:t>
-      </w:r>
-      <w:proofErr w:type="gramEnd"/>
-      <w:r>
-        <w:t xml:space="preserve"> our predicted genes locally, but as a demonstration we will select a couple of them and use a website</w:t>
+        <w:t>. We could do this for all of our predicted genes locally, but as a demonstration we will select a couple of them and use a website</w:t>
       </w:r>
     </w:p>
     <w:p>
@@ -656,7 +625,7 @@
         </w:numPr>
       </w:pPr>
       <w:r>
-        <w:t>Open New Search&gt;Groups&gt;Sequences&gt;BLAST</w:t>
+        <w:t>Open New Search&gt;Sequences&gt;BLAST</w:t>
       </w:r>
     </w:p>
     <w:p>
@@ -671,13 +640,8 @@
         <w:t xml:space="preserve">Copy the protein sequence </w:t>
       </w:r>
       <w:r>
-        <w:t>from two of the predicted genes from the file TY2482_assembly_</w:t>
-      </w:r>
-      <w:proofErr w:type="gramStart"/>
-      <w:r>
-        <w:t>protein.fasta</w:t>
-      </w:r>
-      <w:proofErr w:type="gramEnd"/>
+        <w:t>from two of the predicted genes from the file TY2482_assembly_protein.fasta</w:t>
+      </w:r>
       <w:r>
         <w:t xml:space="preserve"> (one by one)</w:t>
       </w:r>
@@ -782,14 +746,12 @@
           <w:i/>
         </w:rPr>
       </w:pPr>
-      <w:proofErr w:type="gramStart"/>
       <w:r>
         <w:rPr>
           <w:i/>
         </w:rPr>
         <w:t>E.coli</w:t>
       </w:r>
-      <w:proofErr w:type="gramEnd"/>
     </w:p>
     <w:p>
       <w:r>
@@ -814,7 +776,7 @@
         <w:t xml:space="preserve">blocks of the genome that have homology and </w:t>
       </w:r>
       <w:r>
-        <w:t xml:space="preserve">colour codes them. It also </w:t>
+        <w:t>colour codes them.</w:t>
       </w:r>
     </w:p>
     <w:p>
@@ -874,15 +836,7 @@
         <w:t>.</w:t>
       </w:r>
       <w:r>
-        <w:t xml:space="preserve"> These files are named </w:t>
-      </w:r>
-      <w:proofErr w:type="gramStart"/>
-      <w:r>
-        <w:t>1.fasta</w:t>
-      </w:r>
-      <w:proofErr w:type="gramEnd"/>
-      <w:r>
-        <w:t>, 2.fasta and 3.fasta</w:t>
+        <w:t xml:space="preserve"> These files are named 1.fasta, 2.fasta and 3.fasta</w:t>
       </w:r>
       <w:r>
         <w:t xml:space="preserve"> and are in the directory </w:t>
@@ -949,15 +903,7 @@
         <w:t xml:space="preserve"> received from other laboratories and your sequence</w:t>
       </w:r>
       <w:r>
-        <w:t xml:space="preserve"> (TY2482_</w:t>
-      </w:r>
-      <w:proofErr w:type="gramStart"/>
-      <w:r>
-        <w:t>assembly.fasta</w:t>
-      </w:r>
-      <w:proofErr w:type="gramEnd"/>
-      <w:r>
-        <w:t>)</w:t>
+        <w:t xml:space="preserve"> (TY2482_assembly.fasta)</w:t>
       </w:r>
       <w:r>
         <w:t>. Use the default settings.</w:t>
@@ -1152,15 +1098,7 @@
         <w:t>Load the reference genome into Mauve first and your assembly</w:t>
       </w:r>
       <w:r>
-        <w:t xml:space="preserve"> (TY2482_</w:t>
-      </w:r>
-      <w:proofErr w:type="gramStart"/>
-      <w:r>
-        <w:t>assembly.fasta</w:t>
-      </w:r>
-      <w:proofErr w:type="gramEnd"/>
-      <w:r>
-        <w:t>)</w:t>
+        <w:t xml:space="preserve"> (TY2482_assembly.fasta)</w:t>
       </w:r>
       <w:r>
         <w:t xml:space="preserve"> into Mauve as the second sample</w:t>
@@ -1198,15 +1136,7 @@
         </w:numPr>
       </w:pPr>
       <w:r>
-        <w:t>Select the Move Contigs option in Mauve and load in your reference genome as the first sample and your draft assembly (TY2482_</w:t>
-      </w:r>
-      <w:proofErr w:type="gramStart"/>
-      <w:r>
-        <w:t>assembly.fasta</w:t>
-      </w:r>
-      <w:proofErr w:type="gramEnd"/>
-      <w:r>
-        <w:t>) as the second sample</w:t>
+        <w:t>Select the Move Contigs option in Mauve and load in your reference genome as the first sample and your draft assembly (TY2482_assembly.fasta) as the second sample</w:t>
       </w:r>
       <w:r>
         <w:t>.</w:t>
@@ -1300,15 +1230,7 @@
     </w:p>
     <w:p>
       <w:r>
-        <w:t xml:space="preserve">You have </w:t>
-      </w:r>
-      <w:proofErr w:type="gramStart"/>
-      <w:r>
-        <w:t>a number of</w:t>
-      </w:r>
-      <w:proofErr w:type="gramEnd"/>
-      <w:r>
-        <w:t xml:space="preserve"> isolates from </w:t>
+        <w:t xml:space="preserve">You have a number of isolates from </w:t>
       </w:r>
       <w:r>
         <w:t>a different outbreak</w:t>
@@ -1498,15 +1420,7 @@
         </w:numPr>
       </w:pPr>
       <w:r>
-        <w:t xml:space="preserve">On the Mac computer, open </w:t>
-      </w:r>
-      <w:proofErr w:type="spellStart"/>
-      <w:r>
-        <w:t>Postgres.app</w:t>
-      </w:r>
-      <w:proofErr w:type="spellEnd"/>
-      <w:r>
-        <w:t xml:space="preserve"> and make sure that the PostgreSQL 11 server is running</w:t>
+        <w:t>On the Mac computer, open Postgres.app and make sure that the PostgreSQL 11 server is running</w:t>
       </w:r>
     </w:p>
     <w:p>
@@ -1559,7 +1473,15 @@
         <w:t>In this directory you will see a file called snapper.txt and three sub directories</w:t>
       </w:r>
       <w:r>
-        <w:t xml:space="preserve">, configs, </w:t>
+        <w:t xml:space="preserve">, </w:t>
+      </w:r>
+      <w:proofErr w:type="spellStart"/>
+      <w:r>
+        <w:t>configs</w:t>
+      </w:r>
+      <w:proofErr w:type="spellEnd"/>
+      <w:r>
+        <w:t xml:space="preserve">, </w:t>
       </w:r>
       <w:proofErr w:type="spellStart"/>
       <w:r>
@@ -1814,13 +1736,16 @@
           <w:numId w:val="14"/>
         </w:numPr>
       </w:pPr>
-      <w:proofErr w:type="gramStart"/>
-      <w:r>
-        <w:t>..</w:t>
-      </w:r>
-      <w:proofErr w:type="gramEnd"/>
-      <w:r>
-        <w:t xml:space="preserve">/snapperdb/run_snapperdb.py </w:t>
+      <w:r>
+        <w:t>../</w:t>
+      </w:r>
+      <w:proofErr w:type="spellStart"/>
+      <w:r>
+        <w:t>snapperdb</w:t>
+      </w:r>
+      <w:proofErr w:type="spellEnd"/>
+      <w:r>
+        <w:t xml:space="preserve">/run_snapperdb.py </w:t>
       </w:r>
       <w:proofErr w:type="spellStart"/>
       <w:r>
@@ -1888,15 +1813,7 @@
         </w:numPr>
       </w:pPr>
       <w:r>
-        <w:t xml:space="preserve">To use a clustering algorithm to generate the SNP addresses for </w:t>
-      </w:r>
-      <w:proofErr w:type="gramStart"/>
-      <w:r>
-        <w:t>all of</w:t>
-      </w:r>
-      <w:proofErr w:type="gramEnd"/>
-      <w:r>
-        <w:t xml:space="preserve"> the samples, i</w:t>
+        <w:t>To use a clustering algorithm to generate the SNP addresses for all of the samples, i</w:t>
       </w:r>
       <w:r>
         <w:t>n the terminal type</w:t>
@@ -1910,13 +1827,16 @@
           <w:numId w:val="15"/>
         </w:numPr>
       </w:pPr>
-      <w:proofErr w:type="gramStart"/>
-      <w:r>
-        <w:t>..</w:t>
-      </w:r>
-      <w:proofErr w:type="gramEnd"/>
-      <w:r>
-        <w:t xml:space="preserve">/snapperdb/run_snapperdb.py </w:t>
+      <w:r>
+        <w:t>../</w:t>
+      </w:r>
+      <w:proofErr w:type="spellStart"/>
+      <w:r>
+        <w:t>snapperdb</w:t>
+      </w:r>
+      <w:proofErr w:type="spellEnd"/>
+      <w:r>
+        <w:t xml:space="preserve">/run_snapperdb.py </w:t>
       </w:r>
       <w:proofErr w:type="spellStart"/>
       <w:r>
@@ -2335,13 +2255,16 @@
           <w:numId w:val="17"/>
         </w:numPr>
       </w:pPr>
-      <w:proofErr w:type="gramStart"/>
-      <w:r>
-        <w:t>..</w:t>
-      </w:r>
-      <w:proofErr w:type="gramEnd"/>
-      <w:r>
-        <w:t xml:space="preserve">/snapperdb/run_snapperdb.py </w:t>
+      <w:r>
+        <w:t>../</w:t>
+      </w:r>
+      <w:proofErr w:type="spellStart"/>
+      <w:r>
+        <w:t>snapperdb</w:t>
+      </w:r>
+      <w:proofErr w:type="spellEnd"/>
+      <w:r>
+        <w:t xml:space="preserve">/run_snapperdb.py </w:t>
       </w:r>
       <w:proofErr w:type="spellStart"/>
       <w:r>
@@ -2385,14 +2308,9 @@
       </w:r>
       <w:proofErr w:type="spellStart"/>
       <w:r>
-        <w:t>salmonella_</w:t>
-      </w:r>
-      <w:proofErr w:type="gramStart"/>
-      <w:r>
-        <w:t>alignment.fa</w:t>
+        <w:t>salmonella_alignment.fa</w:t>
       </w:r>
       <w:proofErr w:type="spellEnd"/>
-      <w:proofErr w:type="gramEnd"/>
     </w:p>
     <w:p>
       <w:r>
@@ -2444,14 +2362,9 @@
       </w:r>
       <w:proofErr w:type="spellStart"/>
       <w:r>
-        <w:t>salmonella_</w:t>
-      </w:r>
-      <w:proofErr w:type="gramStart"/>
-      <w:r>
-        <w:t>alignment.fa</w:t>
+        <w:t>salmonella_alignment.fa</w:t>
       </w:r>
       <w:proofErr w:type="spellEnd"/>
-      <w:proofErr w:type="gramEnd"/>
       <w:r>
         <w:t>)</w:t>
       </w:r>
@@ -2536,15 +2449,7 @@
         <w:t xml:space="preserve">Distances, Trees, </w:t>
       </w:r>
       <w:r>
-        <w:t xml:space="preserve">Networks). There are </w:t>
-      </w:r>
-      <w:proofErr w:type="gramStart"/>
-      <w:r>
-        <w:t>a number of</w:t>
-      </w:r>
-      <w:proofErr w:type="gramEnd"/>
-      <w:r>
-        <w:t xml:space="preserve"> different methods to compute a phylogenetic </w:t>
+        <w:t xml:space="preserve">Networks). There are a number of different methods to compute a phylogenetic </w:t>
       </w:r>
       <w:r>
         <w:t>network and definitions of phylogenetic network</w:t>
@@ -2663,10 +2568,7 @@
         <w:pStyle w:val="Heading2"/>
       </w:pPr>
       <w:r>
-        <w:t xml:space="preserve">Supplementary </w:t>
-      </w:r>
-      <w:r>
-        <w:t>Information</w:t>
+        <w:t>Supplementary Information</w:t>
       </w:r>
     </w:p>
     <w:p>
@@ -2678,7 +2580,19 @@
           <w:rPr>
             <w:rStyle w:val="Hyperlink"/>
           </w:rPr>
-          <w:t>https://www.contagionlive.com/outbreak-monitor</w:t>
+          <w:t>https://www.contagionlive.com/outbreak-mon</w:t>
+        </w:r>
+        <w:r>
+          <w:rPr>
+            <w:rStyle w:val="Hyperlink"/>
+          </w:rPr>
+          <w:t>i</w:t>
+        </w:r>
+        <w:r>
+          <w:rPr>
+            <w:rStyle w:val="Hyperlink"/>
+          </w:rPr>
+          <w:t>tor</w:t>
         </w:r>
       </w:hyperlink>
       <w:r>
@@ -2713,7 +2627,19 @@
           <w:rPr>
             <w:rStyle w:val="Hyperlink"/>
           </w:rPr>
-          <w:t>https://marlin-prod.literatumonline.com/cms/attachment/69bc8c9b-f726-4de6-a5b8-afea023c7d2d/gr3.jpg</w:t>
+          <w:t>https://marlin-p</w:t>
+        </w:r>
+        <w:r>
+          <w:rPr>
+            <w:rStyle w:val="Hyperlink"/>
+          </w:rPr>
+          <w:t>r</w:t>
+        </w:r>
+        <w:r>
+          <w:rPr>
+            <w:rStyle w:val="Hyperlink"/>
+          </w:rPr>
+          <w:t>od.literatumonline.com/cms/attachment/69bc8c9b-f726-4de6-a5b8-afea023c7d2d/gr3.jpg</w:t>
         </w:r>
       </w:hyperlink>
     </w:p>
@@ -2979,13 +2905,8 @@
     </w:p>
     <w:p>
       <w:r>
-        <w:t>TY2482_</w:t>
-      </w:r>
-      <w:proofErr w:type="gramStart"/>
-      <w:r>
-        <w:t>assembly.fasta</w:t>
-      </w:r>
-      <w:proofErr w:type="gramEnd"/>
+        <w:t>TY2482_assembly.fasta</w:t>
+      </w:r>
     </w:p>
     <w:p>
       <w:r>
@@ -3004,23 +2925,13 @@
     </w:p>
     <w:p>
       <w:r>
-        <w:t>SRR6131972_</w:t>
-      </w:r>
-      <w:proofErr w:type="gramStart"/>
-      <w:r>
-        <w:t>1.fastq</w:t>
-      </w:r>
-      <w:proofErr w:type="gramEnd"/>
-    </w:p>
-    <w:p>
-      <w:r>
-        <w:t>SRR6131972_</w:t>
-      </w:r>
-      <w:proofErr w:type="gramStart"/>
-      <w:r>
-        <w:t>2.fastq</w:t>
-      </w:r>
-      <w:proofErr w:type="gramEnd"/>
+        <w:t>SRR6131972_1.fastq</w:t>
+      </w:r>
+    </w:p>
+    <w:p>
+      <w:r>
+        <w:t>SRR6131972_2.fastq</w:t>
+      </w:r>
     </w:p>
     <w:sectPr>
       <w:pgSz w:w="11906" w:h="16838"/>
@@ -3033,8 +2944,8 @@
 </file>
 
 <file path=word/numbering.xml><?xml version="1.0" encoding="utf-8"?>
-<w:numbering xmlns:wpc="http://schemas.microsoft.com/office/word/2010/wordprocessingCanvas" xmlns:cx="http://schemas.microsoft.com/office/drawing/2014/chartex" xmlns:cx1="http://schemas.microsoft.com/office/drawing/2015/9/8/chartex" xmlns:cx2="http://schemas.microsoft.com/office/drawing/2015/10/21/chartex" xmlns:cx3="http://schemas.microsoft.com/office/drawing/2016/5/9/chartex" xmlns:cx4="http://schemas.microsoft.com/office/drawing/2016/5/10/chartex" xmlns:cx5="http://schemas.microsoft.com/office/drawing/2016/5/11/chartex" xmlns:cx6="http://schemas.microsoft.com/office/drawing/2016/5/12/chartex" xmlns:cx7="http://schemas.microsoft.com/office/drawing/2016/5/13/chartex" xmlns:cx8="http://schemas.microsoft.com/office/drawing/2016/5/14/chartex" xmlns:mc="http://schemas.openxmlformats.org/markup-compatibility/2006" xmlns:aink="http://schemas.microsoft.com/office/drawing/2016/ink" xmlns:am3d="http://schemas.microsoft.com/office/drawing/2017/model3d" xmlns:o="urn:schemas-microsoft-com:office:office" xmlns:r="http://schemas.openxmlformats.org/officeDocument/2006/relationships" xmlns:m="http://schemas.openxmlformats.org/officeDocument/2006/math" xmlns:v="urn:schemas-microsoft-com:vml" xmlns:wp14="http://schemas.microsoft.com/office/word/2010/wordprocessingDrawing" xmlns:wp="http://schemas.openxmlformats.org/drawingml/2006/wordprocessingDrawing" xmlns:w10="urn:schemas-microsoft-com:office:word" xmlns:w="http://schemas.openxmlformats.org/wordprocessingml/2006/main" xmlns:w14="http://schemas.microsoft.com/office/word/2010/wordml" xmlns:w15="http://schemas.microsoft.com/office/word/2012/wordml" xmlns:w16cid="http://schemas.microsoft.com/office/word/2016/wordml/cid" xmlns:w16se="http://schemas.microsoft.com/office/word/2015/wordml/symex" xmlns:wpg="http://schemas.microsoft.com/office/word/2010/wordprocessingGroup" xmlns:wpi="http://schemas.microsoft.com/office/word/2010/wordprocessingInk" xmlns:wne="http://schemas.microsoft.com/office/word/2006/wordml" xmlns:wps="http://schemas.microsoft.com/office/word/2010/wordprocessingShape" mc:Ignorable="w14 w15 w16se w16cid wp14">
-  <w:abstractNum w:abstractNumId="0" w15:restartNumberingAfterBreak="0">
+<w:numbering xmlns:ve="http://schemas.openxmlformats.org/markup-compatibility/2006" xmlns:o="urn:schemas-microsoft-com:office:office" xmlns:r="http://schemas.openxmlformats.org/officeDocument/2006/relationships" xmlns:m="http://schemas.openxmlformats.org/officeDocument/2006/math" xmlns:v="urn:schemas-microsoft-com:vml" xmlns:wp="http://schemas.openxmlformats.org/drawingml/2006/wordprocessingDrawing" xmlns:w10="urn:schemas-microsoft-com:office:word" xmlns:w="http://schemas.openxmlformats.org/wordprocessingml/2006/main" xmlns:wne="http://schemas.microsoft.com/office/word/2006/wordml">
+  <w:abstractNum w:abstractNumId="0">
     <w:nsid w:val="00655F2D"/>
     <w:multiLevelType w:val="hybridMultilevel"/>
     <w:tmpl w:val="04188F8A"/>
@@ -3147,7 +3058,7 @@
       </w:rPr>
     </w:lvl>
   </w:abstractNum>
-  <w:abstractNum w:abstractNumId="1" w15:restartNumberingAfterBreak="0">
+  <w:abstractNum w:abstractNumId="1">
     <w:nsid w:val="012928E1"/>
     <w:multiLevelType w:val="hybridMultilevel"/>
     <w:tmpl w:val="A4C8280A"/>
@@ -3260,7 +3171,7 @@
       </w:rPr>
     </w:lvl>
   </w:abstractNum>
-  <w:abstractNum w:abstractNumId="2" w15:restartNumberingAfterBreak="0">
+  <w:abstractNum w:abstractNumId="2">
     <w:nsid w:val="05A67406"/>
     <w:multiLevelType w:val="hybridMultilevel"/>
     <w:tmpl w:val="A078870E"/>
@@ -3373,7 +3284,7 @@
       </w:rPr>
     </w:lvl>
   </w:abstractNum>
-  <w:abstractNum w:abstractNumId="3" w15:restartNumberingAfterBreak="0">
+  <w:abstractNum w:abstractNumId="3">
     <w:nsid w:val="08B2418C"/>
     <w:multiLevelType w:val="hybridMultilevel"/>
     <w:tmpl w:val="D264E60C"/>
@@ -3459,7 +3370,7 @@
       </w:pPr>
     </w:lvl>
   </w:abstractNum>
-  <w:abstractNum w:abstractNumId="4" w15:restartNumberingAfterBreak="0">
+  <w:abstractNum w:abstractNumId="4">
     <w:nsid w:val="12A43EF6"/>
     <w:multiLevelType w:val="hybridMultilevel"/>
     <w:tmpl w:val="254AD9F0"/>
@@ -3545,7 +3456,7 @@
       </w:pPr>
     </w:lvl>
   </w:abstractNum>
-  <w:abstractNum w:abstractNumId="5" w15:restartNumberingAfterBreak="0">
+  <w:abstractNum w:abstractNumId="5">
     <w:nsid w:val="12D11DA6"/>
     <w:multiLevelType w:val="hybridMultilevel"/>
     <w:tmpl w:val="70F26266"/>
@@ -3634,7 +3545,7 @@
       </w:pPr>
     </w:lvl>
   </w:abstractNum>
-  <w:abstractNum w:abstractNumId="6" w15:restartNumberingAfterBreak="0">
+  <w:abstractNum w:abstractNumId="6">
     <w:nsid w:val="18CD2DBB"/>
     <w:multiLevelType w:val="multilevel"/>
     <w:tmpl w:val="0032BECE"/>
@@ -3747,7 +3658,7 @@
       </w:rPr>
     </w:lvl>
   </w:abstractNum>
-  <w:abstractNum w:abstractNumId="7" w15:restartNumberingAfterBreak="0">
+  <w:abstractNum w:abstractNumId="7">
     <w:nsid w:val="18CE558F"/>
     <w:multiLevelType w:val="hybridMultilevel"/>
     <w:tmpl w:val="2C9252E6"/>
@@ -3860,7 +3771,7 @@
       </w:rPr>
     </w:lvl>
   </w:abstractNum>
-  <w:abstractNum w:abstractNumId="8" w15:restartNumberingAfterBreak="0">
+  <w:abstractNum w:abstractNumId="8">
     <w:nsid w:val="18D60096"/>
     <w:multiLevelType w:val="hybridMultilevel"/>
     <w:tmpl w:val="2102B3A2"/>
@@ -3949,7 +3860,7 @@
       </w:pPr>
     </w:lvl>
   </w:abstractNum>
-  <w:abstractNum w:abstractNumId="9" w15:restartNumberingAfterBreak="0">
+  <w:abstractNum w:abstractNumId="9">
     <w:nsid w:val="1E485FA6"/>
     <w:multiLevelType w:val="hybridMultilevel"/>
     <w:tmpl w:val="78A0FA9A"/>
@@ -4035,7 +3946,7 @@
       </w:pPr>
     </w:lvl>
   </w:abstractNum>
-  <w:abstractNum w:abstractNumId="10" w15:restartNumberingAfterBreak="0">
+  <w:abstractNum w:abstractNumId="10">
     <w:nsid w:val="2A606B66"/>
     <w:multiLevelType w:val="hybridMultilevel"/>
     <w:tmpl w:val="D3701AAE"/>
@@ -4148,7 +4059,7 @@
       </w:rPr>
     </w:lvl>
   </w:abstractNum>
-  <w:abstractNum w:abstractNumId="11" w15:restartNumberingAfterBreak="0">
+  <w:abstractNum w:abstractNumId="11">
     <w:nsid w:val="35FE1440"/>
     <w:multiLevelType w:val="hybridMultilevel"/>
     <w:tmpl w:val="44DC4054"/>
@@ -4261,7 +4172,7 @@
       </w:rPr>
     </w:lvl>
   </w:abstractNum>
-  <w:abstractNum w:abstractNumId="12" w15:restartNumberingAfterBreak="0">
+  <w:abstractNum w:abstractNumId="12">
     <w:nsid w:val="3D7617FC"/>
     <w:multiLevelType w:val="multilevel"/>
     <w:tmpl w:val="0032BECE"/>
@@ -4374,7 +4285,7 @@
       </w:rPr>
     </w:lvl>
   </w:abstractNum>
-  <w:abstractNum w:abstractNumId="13" w15:restartNumberingAfterBreak="0">
+  <w:abstractNum w:abstractNumId="13">
     <w:nsid w:val="44A072EB"/>
     <w:multiLevelType w:val="hybridMultilevel"/>
     <w:tmpl w:val="0010B59E"/>
@@ -4487,7 +4398,7 @@
       </w:rPr>
     </w:lvl>
   </w:abstractNum>
-  <w:abstractNum w:abstractNumId="14" w15:restartNumberingAfterBreak="0">
+  <w:abstractNum w:abstractNumId="14">
     <w:nsid w:val="4A782490"/>
     <w:multiLevelType w:val="hybridMultilevel"/>
     <w:tmpl w:val="BE1CAB9E"/>
@@ -4600,7 +4511,7 @@
       </w:rPr>
     </w:lvl>
   </w:abstractNum>
-  <w:abstractNum w:abstractNumId="15" w15:restartNumberingAfterBreak="0">
+  <w:abstractNum w:abstractNumId="15">
     <w:nsid w:val="50307E74"/>
     <w:multiLevelType w:val="hybridMultilevel"/>
     <w:tmpl w:val="F9F48734"/>
@@ -4713,7 +4624,7 @@
       </w:rPr>
     </w:lvl>
   </w:abstractNum>
-  <w:abstractNum w:abstractNumId="16" w15:restartNumberingAfterBreak="0">
+  <w:abstractNum w:abstractNumId="16">
     <w:nsid w:val="52BA730D"/>
     <w:multiLevelType w:val="hybridMultilevel"/>
     <w:tmpl w:val="2B585184"/>
@@ -4826,7 +4737,7 @@
       </w:rPr>
     </w:lvl>
   </w:abstractNum>
-  <w:abstractNum w:abstractNumId="17" w15:restartNumberingAfterBreak="0">
+  <w:abstractNum w:abstractNumId="17">
     <w:nsid w:val="5A9C5D0F"/>
     <w:multiLevelType w:val="multilevel"/>
     <w:tmpl w:val="0032BECE"/>
@@ -4939,7 +4850,7 @@
       </w:rPr>
     </w:lvl>
   </w:abstractNum>
-  <w:abstractNum w:abstractNumId="18" w15:restartNumberingAfterBreak="0">
+  <w:abstractNum w:abstractNumId="18">
     <w:nsid w:val="677548AB"/>
     <w:multiLevelType w:val="hybridMultilevel"/>
     <w:tmpl w:val="21BA2016"/>
@@ -5052,7 +4963,7 @@
       </w:rPr>
     </w:lvl>
   </w:abstractNum>
-  <w:abstractNum w:abstractNumId="19" w15:restartNumberingAfterBreak="0">
+  <w:abstractNum w:abstractNumId="19">
     <w:nsid w:val="69A6581B"/>
     <w:multiLevelType w:val="hybridMultilevel"/>
     <w:tmpl w:val="B4F812D6"/>
@@ -5165,7 +5076,7 @@
       </w:rPr>
     </w:lvl>
   </w:abstractNum>
-  <w:abstractNum w:abstractNumId="20" w15:restartNumberingAfterBreak="0">
+  <w:abstractNum w:abstractNumId="20">
     <w:nsid w:val="6DFF15A9"/>
     <w:multiLevelType w:val="multilevel"/>
     <w:tmpl w:val="74960EF8"/>
@@ -5314,7 +5225,7 @@
       </w:rPr>
     </w:lvl>
   </w:abstractNum>
-  <w:abstractNum w:abstractNumId="21" w15:restartNumberingAfterBreak="0">
+  <w:abstractNum w:abstractNumId="21">
     <w:nsid w:val="78D55D7C"/>
     <w:multiLevelType w:val="hybridMultilevel"/>
     <w:tmpl w:val="7602A474"/>
@@ -5470,7 +5381,7 @@
 </file>
 
 <file path=word/styles.xml><?xml version="1.0" encoding="utf-8"?>
-<w:styles xmlns:mc="http://schemas.openxmlformats.org/markup-compatibility/2006" xmlns:r="http://schemas.openxmlformats.org/officeDocument/2006/relationships" xmlns:w="http://schemas.openxmlformats.org/wordprocessingml/2006/main" xmlns:w14="http://schemas.microsoft.com/office/word/2010/wordml" xmlns:w15="http://schemas.microsoft.com/office/word/2012/wordml" xmlns:w16cid="http://schemas.microsoft.com/office/word/2016/wordml/cid" xmlns:w16se="http://schemas.microsoft.com/office/word/2015/wordml/symex" mc:Ignorable="w14 w15 w16se w16cid">
+<w:styles xmlns:r="http://schemas.openxmlformats.org/officeDocument/2006/relationships" xmlns:w="http://schemas.openxmlformats.org/wordprocessingml/2006/main">
   <w:docDefaults>
     <w:rPrDefault>
       <w:rPr>
@@ -5486,387 +5397,149 @@
       </w:pPr>
     </w:pPrDefault>
   </w:docDefaults>
-  <w:latentStyles w:defLockedState="0" w:defUIPriority="99" w:defSemiHidden="0" w:defUnhideWhenUsed="0" w:defQFormat="0" w:count="376">
-    <w:lsdException w:name="Normal" w:uiPriority="0" w:qFormat="1"/>
-    <w:lsdException w:name="heading 1" w:uiPriority="9" w:qFormat="1"/>
-    <w:lsdException w:name="heading 2" w:semiHidden="1" w:uiPriority="9" w:unhideWhenUsed="1" w:qFormat="1"/>
-    <w:lsdException w:name="heading 3" w:semiHidden="1" w:uiPriority="9" w:unhideWhenUsed="1" w:qFormat="1"/>
-    <w:lsdException w:name="heading 4" w:semiHidden="1" w:uiPriority="9" w:unhideWhenUsed="1" w:qFormat="1"/>
-    <w:lsdException w:name="heading 5" w:semiHidden="1" w:uiPriority="9" w:unhideWhenUsed="1" w:qFormat="1"/>
-    <w:lsdException w:name="heading 6" w:semiHidden="1" w:uiPriority="9" w:unhideWhenUsed="1" w:qFormat="1"/>
-    <w:lsdException w:name="heading 7" w:semiHidden="1" w:uiPriority="9" w:unhideWhenUsed="1" w:qFormat="1"/>
-    <w:lsdException w:name="heading 8" w:semiHidden="1" w:uiPriority="9" w:unhideWhenUsed="1" w:qFormat="1"/>
-    <w:lsdException w:name="heading 9" w:semiHidden="1" w:uiPriority="9" w:unhideWhenUsed="1" w:qFormat="1"/>
-    <w:lsdException w:name="index 1" w:semiHidden="1" w:unhideWhenUsed="1"/>
-    <w:lsdException w:name="index 2" w:semiHidden="1" w:unhideWhenUsed="1"/>
-    <w:lsdException w:name="index 3" w:semiHidden="1" w:unhideWhenUsed="1"/>
-    <w:lsdException w:name="index 4" w:semiHidden="1" w:unhideWhenUsed="1"/>
-    <w:lsdException w:name="index 5" w:semiHidden="1" w:unhideWhenUsed="1"/>
-    <w:lsdException w:name="index 6" w:semiHidden="1" w:unhideWhenUsed="1"/>
-    <w:lsdException w:name="index 7" w:semiHidden="1" w:unhideWhenUsed="1"/>
-    <w:lsdException w:name="index 8" w:semiHidden="1" w:unhideWhenUsed="1"/>
-    <w:lsdException w:name="index 9" w:semiHidden="1" w:unhideWhenUsed="1"/>
-    <w:lsdException w:name="toc 1" w:semiHidden="1" w:uiPriority="39" w:unhideWhenUsed="1"/>
-    <w:lsdException w:name="toc 2" w:semiHidden="1" w:uiPriority="39" w:unhideWhenUsed="1"/>
-    <w:lsdException w:name="toc 3" w:semiHidden="1" w:uiPriority="39" w:unhideWhenUsed="1"/>
-    <w:lsdException w:name="toc 4" w:semiHidden="1" w:uiPriority="39" w:unhideWhenUsed="1"/>
-    <w:lsdException w:name="toc 5" w:semiHidden="1" w:uiPriority="39" w:unhideWhenUsed="1"/>
-    <w:lsdException w:name="toc 6" w:semiHidden="1" w:uiPriority="39" w:unhideWhenUsed="1"/>
-    <w:lsdException w:name="toc 7" w:semiHidden="1" w:uiPriority="39" w:unhideWhenUsed="1"/>
-    <w:lsdException w:name="toc 8" w:semiHidden="1" w:uiPriority="39" w:unhideWhenUsed="1"/>
-    <w:lsdException w:name="toc 9" w:semiHidden="1" w:uiPriority="39" w:unhideWhenUsed="1"/>
-    <w:lsdException w:name="Normal Indent" w:semiHidden="1" w:unhideWhenUsed="1"/>
-    <w:lsdException w:name="footnote text" w:semiHidden="1" w:unhideWhenUsed="1"/>
-    <w:lsdException w:name="annotation text" w:semiHidden="1" w:unhideWhenUsed="1"/>
-    <w:lsdException w:name="header" w:semiHidden="1" w:unhideWhenUsed="1"/>
-    <w:lsdException w:name="footer" w:semiHidden="1" w:unhideWhenUsed="1"/>
-    <w:lsdException w:name="index heading" w:semiHidden="1" w:unhideWhenUsed="1"/>
-    <w:lsdException w:name="caption" w:semiHidden="1" w:uiPriority="35" w:unhideWhenUsed="1" w:qFormat="1"/>
-    <w:lsdException w:name="table of figures" w:semiHidden="1" w:unhideWhenUsed="1"/>
-    <w:lsdException w:name="envelope address" w:semiHidden="1" w:unhideWhenUsed="1"/>
-    <w:lsdException w:name="envelope return" w:semiHidden="1" w:unhideWhenUsed="1"/>
-    <w:lsdException w:name="footnote reference" w:semiHidden="1" w:unhideWhenUsed="1"/>
-    <w:lsdException w:name="annotation reference" w:semiHidden="1" w:unhideWhenUsed="1"/>
-    <w:lsdException w:name="line number" w:semiHidden="1" w:unhideWhenUsed="1"/>
-    <w:lsdException w:name="page number" w:semiHidden="1" w:unhideWhenUsed="1"/>
-    <w:lsdException w:name="endnote reference" w:semiHidden="1" w:unhideWhenUsed="1"/>
-    <w:lsdException w:name="endnote text" w:semiHidden="1" w:unhideWhenUsed="1"/>
-    <w:lsdException w:name="table of authorities" w:semiHidden="1" w:unhideWhenUsed="1"/>
-    <w:lsdException w:name="macro" w:semiHidden="1" w:unhideWhenUsed="1"/>
-    <w:lsdException w:name="toa heading" w:semiHidden="1" w:unhideWhenUsed="1"/>
-    <w:lsdException w:name="List" w:semiHidden="1" w:unhideWhenUsed="1"/>
-    <w:lsdException w:name="List Bullet" w:semiHidden="1" w:unhideWhenUsed="1"/>
-    <w:lsdException w:name="List Number" w:semiHidden="1" w:unhideWhenUsed="1"/>
-    <w:lsdException w:name="List 2" w:semiHidden="1" w:unhideWhenUsed="1"/>
-    <w:lsdException w:name="List 3" w:semiHidden="1" w:unhideWhenUsed="1"/>
-    <w:lsdException w:name="List 4" w:semiHidden="1" w:unhideWhenUsed="1"/>
-    <w:lsdException w:name="List 5" w:semiHidden="1" w:unhideWhenUsed="1"/>
-    <w:lsdException w:name="List Bullet 2" w:semiHidden="1" w:unhideWhenUsed="1"/>
-    <w:lsdException w:name="List Bullet 3" w:semiHidden="1" w:unhideWhenUsed="1"/>
-    <w:lsdException w:name="List Bullet 4" w:semiHidden="1" w:unhideWhenUsed="1"/>
-    <w:lsdException w:name="List Bullet 5" w:semiHidden="1" w:unhideWhenUsed="1"/>
-    <w:lsdException w:name="List Number 2" w:semiHidden="1" w:unhideWhenUsed="1"/>
-    <w:lsdException w:name="List Number 3" w:semiHidden="1" w:unhideWhenUsed="1"/>
-    <w:lsdException w:name="List Number 4" w:semiHidden="1" w:unhideWhenUsed="1"/>
-    <w:lsdException w:name="List Number 5" w:semiHidden="1" w:unhideWhenUsed="1"/>
-    <w:lsdException w:name="Title" w:uiPriority="10" w:qFormat="1"/>
-    <w:lsdException w:name="Closing" w:semiHidden="1" w:unhideWhenUsed="1"/>
-    <w:lsdException w:name="Signature" w:semiHidden="1" w:unhideWhenUsed="1"/>
-    <w:lsdException w:name="Default Paragraph Font" w:semiHidden="1" w:uiPriority="1" w:unhideWhenUsed="1"/>
-    <w:lsdException w:name="Body Text" w:semiHidden="1" w:unhideWhenUsed="1"/>
-    <w:lsdException w:name="Body Text Indent" w:semiHidden="1" w:unhideWhenUsed="1"/>
-    <w:lsdException w:name="List Continue" w:semiHidden="1" w:unhideWhenUsed="1"/>
-    <w:lsdException w:name="List Continue 2" w:semiHidden="1" w:unhideWhenUsed="1"/>
-    <w:lsdException w:name="List Continue 3" w:semiHidden="1" w:unhideWhenUsed="1"/>
-    <w:lsdException w:name="List Continue 4" w:semiHidden="1" w:unhideWhenUsed="1"/>
-    <w:lsdException w:name="List Continue 5" w:semiHidden="1" w:unhideWhenUsed="1"/>
-    <w:lsdException w:name="Message Header" w:semiHidden="1" w:unhideWhenUsed="1"/>
-    <w:lsdException w:name="Subtitle" w:uiPriority="11" w:qFormat="1"/>
-    <w:lsdException w:name="Salutation" w:semiHidden="1" w:unhideWhenUsed="1"/>
-    <w:lsdException w:name="Date" w:semiHidden="1" w:unhideWhenUsed="1"/>
-    <w:lsdException w:name="Body Text First Indent" w:semiHidden="1" w:unhideWhenUsed="1"/>
-    <w:lsdException w:name="Body Text First Indent 2" w:semiHidden="1" w:unhideWhenUsed="1"/>
-    <w:lsdException w:name="Note Heading" w:semiHidden="1" w:unhideWhenUsed="1"/>
-    <w:lsdException w:name="Body Text 2" w:semiHidden="1" w:unhideWhenUsed="1"/>
-    <w:lsdException w:name="Body Text 3" w:semiHidden="1" w:unhideWhenUsed="1"/>
-    <w:lsdException w:name="Body Text Indent 2" w:semiHidden="1" w:unhideWhenUsed="1"/>
-    <w:lsdException w:name="Body Text Indent 3" w:semiHidden="1" w:unhideWhenUsed="1"/>
-    <w:lsdException w:name="Block Text" w:semiHidden="1" w:unhideWhenUsed="1"/>
-    <w:lsdException w:name="Hyperlink" w:semiHidden="1" w:unhideWhenUsed="1"/>
-    <w:lsdException w:name="FollowedHyperlink" w:semiHidden="1" w:unhideWhenUsed="1"/>
-    <w:lsdException w:name="Strong" w:uiPriority="22" w:qFormat="1"/>
-    <w:lsdException w:name="Emphasis" w:uiPriority="20" w:qFormat="1"/>
-    <w:lsdException w:name="Document Map" w:semiHidden="1" w:unhideWhenUsed="1"/>
-    <w:lsdException w:name="Plain Text" w:semiHidden="1" w:unhideWhenUsed="1"/>
-    <w:lsdException w:name="E-mail Signature" w:semiHidden="1" w:unhideWhenUsed="1"/>
-    <w:lsdException w:name="HTML Top of Form" w:semiHidden="1" w:unhideWhenUsed="1"/>
-    <w:lsdException w:name="HTML Bottom of Form" w:semiHidden="1" w:unhideWhenUsed="1"/>
-    <w:lsdException w:name="Normal (Web)" w:semiHidden="1" w:unhideWhenUsed="1"/>
-    <w:lsdException w:name="HTML Acronym" w:semiHidden="1" w:unhideWhenUsed="1"/>
-    <w:lsdException w:name="HTML Address" w:semiHidden="1" w:unhideWhenUsed="1"/>
-    <w:lsdException w:name="HTML Cite" w:semiHidden="1" w:unhideWhenUsed="1"/>
-    <w:lsdException w:name="HTML Code" w:semiHidden="1" w:unhideWhenUsed="1"/>
-    <w:lsdException w:name="HTML Definition" w:semiHidden="1" w:unhideWhenUsed="1"/>
-    <w:lsdException w:name="HTML Keyboard" w:semiHidden="1" w:unhideWhenUsed="1"/>
-    <w:lsdException w:name="HTML Preformatted" w:semiHidden="1" w:unhideWhenUsed="1"/>
-    <w:lsdException w:name="HTML Sample" w:semiHidden="1" w:unhideWhenUsed="1"/>
-    <w:lsdException w:name="HTML Typewriter" w:semiHidden="1" w:unhideWhenUsed="1"/>
-    <w:lsdException w:name="HTML Variable" w:semiHidden="1" w:unhideWhenUsed="1"/>
-    <w:lsdException w:name="Normal Table" w:semiHidden="1" w:unhideWhenUsed="1"/>
-    <w:lsdException w:name="annotation subject" w:semiHidden="1" w:unhideWhenUsed="1"/>
-    <w:lsdException w:name="No List" w:semiHidden="1" w:unhideWhenUsed="1"/>
-    <w:lsdException w:name="Outline List 1" w:semiHidden="1" w:unhideWhenUsed="1"/>
-    <w:lsdException w:name="Outline List 2" w:semiHidden="1" w:unhideWhenUsed="1"/>
-    <w:lsdException w:name="Outline List 3" w:semiHidden="1" w:unhideWhenUsed="1"/>
-    <w:lsdException w:name="Table Simple 1" w:semiHidden="1" w:unhideWhenUsed="1"/>
-    <w:lsdException w:name="Table Simple 2" w:semiHidden="1" w:unhideWhenUsed="1"/>
-    <w:lsdException w:name="Table Simple 3" w:semiHidden="1" w:unhideWhenUsed="1"/>
-    <w:lsdException w:name="Table Classic 1" w:semiHidden="1" w:unhideWhenUsed="1"/>
-    <w:lsdException w:name="Table Classic 2" w:semiHidden="1" w:unhideWhenUsed="1"/>
-    <w:lsdException w:name="Table Classic 3" w:semiHidden="1" w:unhideWhenUsed="1"/>
-    <w:lsdException w:name="Table Classic 4" w:semiHidden="1" w:unhideWhenUsed="1"/>
-    <w:lsdException w:name="Table Colorful 1" w:semiHidden="1" w:unhideWhenUsed="1"/>
-    <w:lsdException w:name="Table Colorful 2" w:semiHidden="1" w:unhideWhenUsed="1"/>
-    <w:lsdException w:name="Table Colorful 3" w:semiHidden="1" w:unhideWhenUsed="1"/>
-    <w:lsdException w:name="Table Columns 1" w:semiHidden="1" w:unhideWhenUsed="1"/>
-    <w:lsdException w:name="Table Columns 2" w:semiHidden="1" w:unhideWhenUsed="1"/>
-    <w:lsdException w:name="Table Columns 3" w:semiHidden="1" w:unhideWhenUsed="1"/>
-    <w:lsdException w:name="Table Columns 4" w:semiHidden="1" w:unhideWhenUsed="1"/>
-    <w:lsdException w:name="Table Columns 5" w:semiHidden="1" w:unhideWhenUsed="1"/>
-    <w:lsdException w:name="Table Grid 1" w:semiHidden="1" w:unhideWhenUsed="1"/>
-    <w:lsdException w:name="Table Grid 2" w:semiHidden="1" w:unhideWhenUsed="1"/>
-    <w:lsdException w:name="Table Grid 3" w:semiHidden="1" w:unhideWhenUsed="1"/>
-    <w:lsdException w:name="Table Grid 4" w:semiHidden="1" w:unhideWhenUsed="1"/>
-    <w:lsdException w:name="Table Grid 5" w:semiHidden="1" w:unhideWhenUsed="1"/>
-    <w:lsdException w:name="Table Grid 6" w:semiHidden="1" w:unhideWhenUsed="1"/>
-    <w:lsdException w:name="Table Grid 7" w:semiHidden="1" w:unhideWhenUsed="1"/>
-    <w:lsdException w:name="Table Grid 8" w:semiHidden="1" w:unhideWhenUsed="1"/>
-    <w:lsdException w:name="Table List 1" w:semiHidden="1" w:unhideWhenUsed="1"/>
-    <w:lsdException w:name="Table List 2" w:semiHidden="1" w:unhideWhenUsed="1"/>
-    <w:lsdException w:name="Table List 3" w:semiHidden="1" w:unhideWhenUsed="1"/>
-    <w:lsdException w:name="Table List 4" w:semiHidden="1" w:unhideWhenUsed="1"/>
-    <w:lsdException w:name="Table List 5" w:semiHidden="1" w:unhideWhenUsed="1"/>
-    <w:lsdException w:name="Table List 6" w:semiHidden="1" w:unhideWhenUsed="1"/>
-    <w:lsdException w:name="Table List 7" w:semiHidden="1" w:unhideWhenUsed="1"/>
-    <w:lsdException w:name="Table List 8" w:semiHidden="1" w:unhideWhenUsed="1"/>
-    <w:lsdException w:name="Table 3D effects 1" w:semiHidden="1" w:unhideWhenUsed="1"/>
-    <w:lsdException w:name="Table 3D effects 2" w:semiHidden="1" w:unhideWhenUsed="1"/>
-    <w:lsdException w:name="Table 3D effects 3" w:semiHidden="1" w:unhideWhenUsed="1"/>
-    <w:lsdException w:name="Table Contemporary" w:semiHidden="1" w:unhideWhenUsed="1"/>
-    <w:lsdException w:name="Table Elegant" w:semiHidden="1" w:unhideWhenUsed="1"/>
-    <w:lsdException w:name="Table Professional" w:semiHidden="1" w:unhideWhenUsed="1"/>
-    <w:lsdException w:name="Table Subtle 1" w:semiHidden="1" w:unhideWhenUsed="1"/>
-    <w:lsdException w:name="Table Subtle 2" w:semiHidden="1" w:unhideWhenUsed="1"/>
-    <w:lsdException w:name="Table Web 1" w:semiHidden="1" w:unhideWhenUsed="1"/>
-    <w:lsdException w:name="Table Web 2" w:semiHidden="1" w:unhideWhenUsed="1"/>
-    <w:lsdException w:name="Table Web 3" w:semiHidden="1" w:unhideWhenUsed="1"/>
-    <w:lsdException w:name="Balloon Text" w:semiHidden="1" w:unhideWhenUsed="1"/>
-    <w:lsdException w:name="Table Grid" w:uiPriority="39"/>
-    <w:lsdException w:name="Table Theme" w:semiHidden="1" w:unhideWhenUsed="1"/>
-    <w:lsdException w:name="Placeholder Text" w:semiHidden="1"/>
-    <w:lsdException w:name="No Spacing" w:uiPriority="1" w:qFormat="1"/>
-    <w:lsdException w:name="Light Shading" w:uiPriority="60"/>
-    <w:lsdException w:name="Light List" w:uiPriority="61"/>
-    <w:lsdException w:name="Light Grid" w:uiPriority="62"/>
-    <w:lsdException w:name="Medium Shading 1" w:uiPriority="63"/>
-    <w:lsdException w:name="Medium Shading 2" w:uiPriority="64"/>
-    <w:lsdException w:name="Medium List 1" w:uiPriority="65"/>
-    <w:lsdException w:name="Medium List 2" w:uiPriority="66"/>
-    <w:lsdException w:name="Medium Grid 1" w:uiPriority="67"/>
-    <w:lsdException w:name="Medium Grid 2" w:uiPriority="68"/>
-    <w:lsdException w:name="Medium Grid 3" w:uiPriority="69"/>
-    <w:lsdException w:name="Dark List" w:uiPriority="70"/>
-    <w:lsdException w:name="Colorful Shading" w:uiPriority="71"/>
-    <w:lsdException w:name="Colorful List" w:uiPriority="72"/>
-    <w:lsdException w:name="Colorful Grid" w:uiPriority="73"/>
-    <w:lsdException w:name="Light Shading Accent 1" w:uiPriority="60"/>
-    <w:lsdException w:name="Light List Accent 1" w:uiPriority="61"/>
-    <w:lsdException w:name="Light Grid Accent 1" w:uiPriority="62"/>
-    <w:lsdException w:name="Medium Shading 1 Accent 1" w:uiPriority="63"/>
-    <w:lsdException w:name="Medium Shading 2 Accent 1" w:uiPriority="64"/>
-    <w:lsdException w:name="Medium List 1 Accent 1" w:uiPriority="65"/>
-    <w:lsdException w:name="Revision" w:semiHidden="1"/>
-    <w:lsdException w:name="List Paragraph" w:uiPriority="34" w:qFormat="1"/>
-    <w:lsdException w:name="Quote" w:uiPriority="29" w:qFormat="1"/>
-    <w:lsdException w:name="Intense Quote" w:uiPriority="30" w:qFormat="1"/>
-    <w:lsdException w:name="Medium List 2 Accent 1" w:uiPriority="66"/>
-    <w:lsdException w:name="Medium Grid 1 Accent 1" w:uiPriority="67"/>
-    <w:lsdException w:name="Medium Grid 2 Accent 1" w:uiPriority="68"/>
-    <w:lsdException w:name="Medium Grid 3 Accent 1" w:uiPriority="69"/>
-    <w:lsdException w:name="Dark List Accent 1" w:uiPriority="70"/>
-    <w:lsdException w:name="Colorful Shading Accent 1" w:uiPriority="71"/>
-    <w:lsdException w:name="Colorful List Accent 1" w:uiPriority="72"/>
-    <w:lsdException w:name="Colorful Grid Accent 1" w:uiPriority="73"/>
-    <w:lsdException w:name="Light Shading Accent 2" w:uiPriority="60"/>
-    <w:lsdException w:name="Light List Accent 2" w:uiPriority="61"/>
-    <w:lsdException w:name="Light Grid Accent 2" w:uiPriority="62"/>
-    <w:lsdException w:name="Medium Shading 1 Accent 2" w:uiPriority="63"/>
-    <w:lsdException w:name="Medium Shading 2 Accent 2" w:uiPriority="64"/>
-    <w:lsdException w:name="Medium List 1 Accent 2" w:uiPriority="65"/>
-    <w:lsdException w:name="Medium List 2 Accent 2" w:uiPriority="66"/>
-    <w:lsdException w:name="Medium Grid 1 Accent 2" w:uiPriority="67"/>
-    <w:lsdException w:name="Medium Grid 2 Accent 2" w:uiPriority="68"/>
-    <w:lsdException w:name="Medium Grid 3 Accent 2" w:uiPriority="69"/>
-    <w:lsdException w:name="Dark List Accent 2" w:uiPriority="70"/>
-    <w:lsdException w:name="Colorful Shading Accent 2" w:uiPriority="71"/>
-    <w:lsdException w:name="Colorful List Accent 2" w:uiPriority="72"/>
-    <w:lsdException w:name="Colorful Grid Accent 2" w:uiPriority="73"/>
-    <w:lsdException w:name="Light Shading Accent 3" w:uiPriority="60"/>
-    <w:lsdException w:name="Light List Accent 3" w:uiPriority="61"/>
-    <w:lsdException w:name="Light Grid Accent 3" w:uiPriority="62"/>
-    <w:lsdException w:name="Medium Shading 1 Accent 3" w:uiPriority="63"/>
-    <w:lsdException w:name="Medium Shading 2 Accent 3" w:uiPriority="64"/>
-    <w:lsdException w:name="Medium List 1 Accent 3" w:uiPriority="65"/>
-    <w:lsdException w:name="Medium List 2 Accent 3" w:uiPriority="66"/>
-    <w:lsdException w:name="Medium Grid 1 Accent 3" w:uiPriority="67"/>
-    <w:lsdException w:name="Medium Grid 2 Accent 3" w:uiPriority="68"/>
-    <w:lsdException w:name="Medium Grid 3 Accent 3" w:uiPriority="69"/>
-    <w:lsdException w:name="Dark List Accent 3" w:uiPriority="70"/>
-    <w:lsdException w:name="Colorful Shading Accent 3" w:uiPriority="71"/>
-    <w:lsdException w:name="Colorful List Accent 3" w:uiPriority="72"/>
-    <w:lsdException w:name="Colorful Grid Accent 3" w:uiPriority="73"/>
-    <w:lsdException w:name="Light Shading Accent 4" w:uiPriority="60"/>
-    <w:lsdException w:name="Light List Accent 4" w:uiPriority="61"/>
-    <w:lsdException w:name="Light Grid Accent 4" w:uiPriority="62"/>
-    <w:lsdException w:name="Medium Shading 1 Accent 4" w:uiPriority="63"/>
-    <w:lsdException w:name="Medium Shading 2 Accent 4" w:uiPriority="64"/>
-    <w:lsdException w:name="Medium List 1 Accent 4" w:uiPriority="65"/>
-    <w:lsdException w:name="Medium List 2 Accent 4" w:uiPriority="66"/>
-    <w:lsdException w:name="Medium Grid 1 Accent 4" w:uiPriority="67"/>
-    <w:lsdException w:name="Medium Grid 2 Accent 4" w:uiPriority="68"/>
-    <w:lsdException w:name="Medium Grid 3 Accent 4" w:uiPriority="69"/>
-    <w:lsdException w:name="Dark List Accent 4" w:uiPriority="70"/>
-    <w:lsdException w:name="Colorful Shading Accent 4" w:uiPriority="71"/>
-    <w:lsdException w:name="Colorful List Accent 4" w:uiPriority="72"/>
-    <w:lsdException w:name="Colorful Grid Accent 4" w:uiPriority="73"/>
-    <w:lsdException w:name="Light Shading Accent 5" w:uiPriority="60"/>
-    <w:lsdException w:name="Light List Accent 5" w:uiPriority="61"/>
-    <w:lsdException w:name="Light Grid Accent 5" w:uiPriority="62"/>
-    <w:lsdException w:name="Medium Shading 1 Accent 5" w:uiPriority="63"/>
-    <w:lsdException w:name="Medium Shading 2 Accent 5" w:uiPriority="64"/>
-    <w:lsdException w:name="Medium List 1 Accent 5" w:uiPriority="65"/>
-    <w:lsdException w:name="Medium List 2 Accent 5" w:uiPriority="66"/>
-    <w:lsdException w:name="Medium Grid 1 Accent 5" w:uiPriority="67"/>
-    <w:lsdException w:name="Medium Grid 2 Accent 5" w:uiPriority="68"/>
-    <w:lsdException w:name="Medium Grid 3 Accent 5" w:uiPriority="69"/>
-    <w:lsdException w:name="Dark List Accent 5" w:uiPriority="70"/>
-    <w:lsdException w:name="Colorful Shading Accent 5" w:uiPriority="71"/>
-    <w:lsdException w:name="Colorful List Accent 5" w:uiPriority="72"/>
-    <w:lsdException w:name="Colorful Grid Accent 5" w:uiPriority="73"/>
-    <w:lsdException w:name="Light Shading Accent 6" w:uiPriority="60"/>
-    <w:lsdException w:name="Light List Accent 6" w:uiPriority="61"/>
-    <w:lsdException w:name="Light Grid Accent 6" w:uiPriority="62"/>
-    <w:lsdException w:name="Medium Shading 1 Accent 6" w:uiPriority="63"/>
-    <w:lsdException w:name="Medium Shading 2 Accent 6" w:uiPriority="64"/>
-    <w:lsdException w:name="Medium List 1 Accent 6" w:uiPriority="65"/>
-    <w:lsdException w:name="Medium List 2 Accent 6" w:uiPriority="66"/>
-    <w:lsdException w:name="Medium Grid 1 Accent 6" w:uiPriority="67"/>
-    <w:lsdException w:name="Medium Grid 2 Accent 6" w:uiPriority="68"/>
-    <w:lsdException w:name="Medium Grid 3 Accent 6" w:uiPriority="69"/>
-    <w:lsdException w:name="Dark List Accent 6" w:uiPriority="70"/>
-    <w:lsdException w:name="Colorful Shading Accent 6" w:uiPriority="71"/>
-    <w:lsdException w:name="Colorful List Accent 6" w:uiPriority="72"/>
-    <w:lsdException w:name="Colorful Grid Accent 6" w:uiPriority="73"/>
-    <w:lsdException w:name="Subtle Emphasis" w:uiPriority="19" w:qFormat="1"/>
-    <w:lsdException w:name="Intense Emphasis" w:uiPriority="21" w:qFormat="1"/>
-    <w:lsdException w:name="Subtle Reference" w:uiPriority="31" w:qFormat="1"/>
-    <w:lsdException w:name="Intense Reference" w:uiPriority="32" w:qFormat="1"/>
-    <w:lsdException w:name="Book Title" w:uiPriority="33" w:qFormat="1"/>
-    <w:lsdException w:name="Bibliography" w:semiHidden="1" w:uiPriority="37" w:unhideWhenUsed="1"/>
-    <w:lsdException w:name="TOC Heading" w:semiHidden="1" w:uiPriority="39" w:unhideWhenUsed="1" w:qFormat="1"/>
-    <w:lsdException w:name="Plain Table 1" w:uiPriority="41"/>
-    <w:lsdException w:name="Plain Table 2" w:uiPriority="42"/>
-    <w:lsdException w:name="Plain Table 3" w:uiPriority="43"/>
-    <w:lsdException w:name="Plain Table 4" w:uiPriority="44"/>
-    <w:lsdException w:name="Plain Table 5" w:uiPriority="45"/>
-    <w:lsdException w:name="Grid Table Light" w:uiPriority="40"/>
-    <w:lsdException w:name="Grid Table 1 Light" w:uiPriority="46"/>
-    <w:lsdException w:name="Grid Table 2" w:uiPriority="47"/>
-    <w:lsdException w:name="Grid Table 3" w:uiPriority="48"/>
-    <w:lsdException w:name="Grid Table 4" w:uiPriority="49"/>
-    <w:lsdException w:name="Grid Table 5 Dark" w:uiPriority="50"/>
-    <w:lsdException w:name="Grid Table 6 Colorful" w:uiPriority="51"/>
-    <w:lsdException w:name="Grid Table 7 Colorful" w:uiPriority="52"/>
-    <w:lsdException w:name="Grid Table 1 Light Accent 1" w:uiPriority="46"/>
-    <w:lsdException w:name="Grid Table 2 Accent 1" w:uiPriority="47"/>
-    <w:lsdException w:name="Grid Table 3 Accent 1" w:uiPriority="48"/>
-    <w:lsdException w:name="Grid Table 4 Accent 1" w:uiPriority="49"/>
-    <w:lsdException w:name="Grid Table 5 Dark Accent 1" w:uiPriority="50"/>
-    <w:lsdException w:name="Grid Table 6 Colorful Accent 1" w:uiPriority="51"/>
-    <w:lsdException w:name="Grid Table 7 Colorful Accent 1" w:uiPriority="52"/>
-    <w:lsdException w:name="Grid Table 1 Light Accent 2" w:uiPriority="46"/>
-    <w:lsdException w:name="Grid Table 2 Accent 2" w:uiPriority="47"/>
-    <w:lsdException w:name="Grid Table 3 Accent 2" w:uiPriority="48"/>
-    <w:lsdException w:name="Grid Table 4 Accent 2" w:uiPriority="49"/>
-    <w:lsdException w:name="Grid Table 5 Dark Accent 2" w:uiPriority="50"/>
-    <w:lsdException w:name="Grid Table 6 Colorful Accent 2" w:uiPriority="51"/>
-    <w:lsdException w:name="Grid Table 7 Colorful Accent 2" w:uiPriority="52"/>
-    <w:lsdException w:name="Grid Table 1 Light Accent 3" w:uiPriority="46"/>
-    <w:lsdException w:name="Grid Table 2 Accent 3" w:uiPriority="47"/>
-    <w:lsdException w:name="Grid Table 3 Accent 3" w:uiPriority="48"/>
-    <w:lsdException w:name="Grid Table 4 Accent 3" w:uiPriority="49"/>
-    <w:lsdException w:name="Grid Table 5 Dark Accent 3" w:uiPriority="50"/>
-    <w:lsdException w:name="Grid Table 6 Colorful Accent 3" w:uiPriority="51"/>
-    <w:lsdException w:name="Grid Table 7 Colorful Accent 3" w:uiPriority="52"/>
-    <w:lsdException w:name="Grid Table 1 Light Accent 4" w:uiPriority="46"/>
-    <w:lsdException w:name="Grid Table 2 Accent 4" w:uiPriority="47"/>
-    <w:lsdException w:name="Grid Table 3 Accent 4" w:uiPriority="48"/>
-    <w:lsdException w:name="Grid Table 4 Accent 4" w:uiPriority="49"/>
-    <w:lsdException w:name="Grid Table 5 Dark Accent 4" w:uiPriority="50"/>
-    <w:lsdException w:name="Grid Table 6 Colorful Accent 4" w:uiPriority="51"/>
-    <w:lsdException w:name="Grid Table 7 Colorful Accent 4" w:uiPriority="52"/>
-    <w:lsdException w:name="Grid Table 1 Light Accent 5" w:uiPriority="46"/>
-    <w:lsdException w:name="Grid Table 2 Accent 5" w:uiPriority="47"/>
-    <w:lsdException w:name="Grid Table 3 Accent 5" w:uiPriority="48"/>
-    <w:lsdException w:name="Grid Table 4 Accent 5" w:uiPriority="49"/>
-    <w:lsdException w:name="Grid Table 5 Dark Accent 5" w:uiPriority="50"/>
-    <w:lsdException w:name="Grid Table 6 Colorful Accent 5" w:uiPriority="51"/>
-    <w:lsdException w:name="Grid Table 7 Colorful Accent 5" w:uiPriority="52"/>
-    <w:lsdException w:name="Grid Table 1 Light Accent 6" w:uiPriority="46"/>
-    <w:lsdException w:name="Grid Table 2 Accent 6" w:uiPriority="47"/>
-    <w:lsdException w:name="Grid Table 3 Accent 6" w:uiPriority="48"/>
-    <w:lsdException w:name="Grid Table 4 Accent 6" w:uiPriority="49"/>
-    <w:lsdException w:name="Grid Table 5 Dark Accent 6" w:uiPriority="50"/>
-    <w:lsdException w:name="Grid Table 6 Colorful Accent 6" w:uiPriority="51"/>
-    <w:lsdException w:name="Grid Table 7 Colorful Accent 6" w:uiPriority="52"/>
-    <w:lsdException w:name="List Table 1 Light" w:uiPriority="46"/>
-    <w:lsdException w:name="List Table 2" w:uiPriority="47"/>
-    <w:lsdException w:name="List Table 3" w:uiPriority="48"/>
-    <w:lsdException w:name="List Table 4" w:uiPriority="49"/>
-    <w:lsdException w:name="List Table 5 Dark" w:uiPriority="50"/>
-    <w:lsdException w:name="List Table 6 Colorful" w:uiPriority="51"/>
-    <w:lsdException w:name="List Table 7 Colorful" w:uiPriority="52"/>
-    <w:lsdException w:name="List Table 1 Light Accent 1" w:uiPriority="46"/>
-    <w:lsdException w:name="List Table 2 Accent 1" w:uiPriority="47"/>
-    <w:lsdException w:name="List Table 3 Accent 1" w:uiPriority="48"/>
-    <w:lsdException w:name="List Table 4 Accent 1" w:uiPriority="49"/>
-    <w:lsdException w:name="List Table 5 Dark Accent 1" w:uiPriority="50"/>
-    <w:lsdException w:name="List Table 6 Colorful Accent 1" w:uiPriority="51"/>
-    <w:lsdException w:name="List Table 7 Colorful Accent 1" w:uiPriority="52"/>
-    <w:lsdException w:name="List Table 1 Light Accent 2" w:uiPriority="46"/>
-    <w:lsdException w:name="List Table 2 Accent 2" w:uiPriority="47"/>
-    <w:lsdException w:name="List Table 3 Accent 2" w:uiPriority="48"/>
-    <w:lsdException w:name="List Table 4 Accent 2" w:uiPriority="49"/>
-    <w:lsdException w:name="List Table 5 Dark Accent 2" w:uiPriority="50"/>
-    <w:lsdException w:name="List Table 6 Colorful Accent 2" w:uiPriority="51"/>
-    <w:lsdException w:name="List Table 7 Colorful Accent 2" w:uiPriority="52"/>
-    <w:lsdException w:name="List Table 1 Light Accent 3" w:uiPriority="46"/>
-    <w:lsdException w:name="List Table 2 Accent 3" w:uiPriority="47"/>
-    <w:lsdException w:name="List Table 3 Accent 3" w:uiPriority="48"/>
-    <w:lsdException w:name="List Table 4 Accent 3" w:uiPriority="49"/>
-    <w:lsdException w:name="List Table 5 Dark Accent 3" w:uiPriority="50"/>
-    <w:lsdException w:name="List Table 6 Colorful Accent 3" w:uiPriority="51"/>
-    <w:lsdException w:name="List Table 7 Colorful Accent 3" w:uiPriority="52"/>
-    <w:lsdException w:name="List Table 1 Light Accent 4" w:uiPriority="46"/>
-    <w:lsdException w:name="List Table 2 Accent 4" w:uiPriority="47"/>
-    <w:lsdException w:name="List Table 3 Accent 4" w:uiPriority="48"/>
-    <w:lsdException w:name="List Table 4 Accent 4" w:uiPriority="49"/>
-    <w:lsdException w:name="List Table 5 Dark Accent 4" w:uiPriority="50"/>
-    <w:lsdException w:name="List Table 6 Colorful Accent 4" w:uiPriority="51"/>
-    <w:lsdException w:name="List Table 7 Colorful Accent 4" w:uiPriority="52"/>
-    <w:lsdException w:name="List Table 1 Light Accent 5" w:uiPriority="46"/>
-    <w:lsdException w:name="List Table 2 Accent 5" w:uiPriority="47"/>
-    <w:lsdException w:name="List Table 3 Accent 5" w:uiPriority="48"/>
-    <w:lsdException w:name="List Table 4 Accent 5" w:uiPriority="49"/>
-    <w:lsdException w:name="List Table 5 Dark Accent 5" w:uiPriority="50"/>
-    <w:lsdException w:name="List Table 6 Colorful Accent 5" w:uiPriority="51"/>
-    <w:lsdException w:name="List Table 7 Colorful Accent 5" w:uiPriority="52"/>
-    <w:lsdException w:name="List Table 1 Light Accent 6" w:uiPriority="46"/>
-    <w:lsdException w:name="List Table 2 Accent 6" w:uiPriority="47"/>
-    <w:lsdException w:name="List Table 3 Accent 6" w:uiPriority="48"/>
-    <w:lsdException w:name="List Table 4 Accent 6" w:uiPriority="49"/>
-    <w:lsdException w:name="List Table 5 Dark Accent 6" w:uiPriority="50"/>
-    <w:lsdException w:name="List Table 6 Colorful Accent 6" w:uiPriority="51"/>
-    <w:lsdException w:name="List Table 7 Colorful Accent 6" w:uiPriority="52"/>
-    <w:lsdException w:name="Mention" w:semiHidden="1" w:unhideWhenUsed="1"/>
-    <w:lsdException w:name="Smart Hyperlink" w:semiHidden="1" w:unhideWhenUsed="1"/>
-    <w:lsdException w:name="Hashtag" w:semiHidden="1" w:unhideWhenUsed="1"/>
-    <w:lsdException w:name="Unresolved Mention" w:semiHidden="1" w:unhideWhenUsed="1"/>
-    <w:lsdException w:name="Smart Link" w:semiHidden="1" w:unhideWhenUsed="1"/>
+  <w:latentStyles w:defLockedState="0" w:defUIPriority="99" w:defSemiHidden="1" w:defUnhideWhenUsed="1" w:defQFormat="0" w:count="267">
+    <w:lsdException w:name="Normal" w:semiHidden="0" w:uiPriority="0" w:unhideWhenUsed="0" w:qFormat="1"/>
+    <w:lsdException w:name="heading 1" w:semiHidden="0" w:uiPriority="9" w:unhideWhenUsed="0" w:qFormat="1"/>
+    <w:lsdException w:name="heading 2" w:uiPriority="9" w:qFormat="1"/>
+    <w:lsdException w:name="heading 3" w:uiPriority="9" w:qFormat="1"/>
+    <w:lsdException w:name="heading 4" w:uiPriority="9" w:qFormat="1"/>
+    <w:lsdException w:name="heading 5" w:uiPriority="9" w:qFormat="1"/>
+    <w:lsdException w:name="heading 6" w:uiPriority="9" w:qFormat="1"/>
+    <w:lsdException w:name="heading 7" w:uiPriority="9" w:qFormat="1"/>
+    <w:lsdException w:name="heading 8" w:uiPriority="9" w:qFormat="1"/>
+    <w:lsdException w:name="heading 9" w:uiPriority="9" w:qFormat="1"/>
+    <w:lsdException w:name="toc 1" w:uiPriority="39"/>
+    <w:lsdException w:name="toc 2" w:uiPriority="39"/>
+    <w:lsdException w:name="toc 3" w:uiPriority="39"/>
+    <w:lsdException w:name="toc 4" w:uiPriority="39"/>
+    <w:lsdException w:name="toc 5" w:uiPriority="39"/>
+    <w:lsdException w:name="toc 6" w:uiPriority="39"/>
+    <w:lsdException w:name="toc 7" w:uiPriority="39"/>
+    <w:lsdException w:name="toc 8" w:uiPriority="39"/>
+    <w:lsdException w:name="toc 9" w:uiPriority="39"/>
+    <w:lsdException w:name="caption" w:uiPriority="35" w:qFormat="1"/>
+    <w:lsdException w:name="Title" w:semiHidden="0" w:uiPriority="10" w:unhideWhenUsed="0" w:qFormat="1"/>
+    <w:lsdException w:name="Default Paragraph Font" w:uiPriority="1"/>
+    <w:lsdException w:name="Subtitle" w:semiHidden="0" w:uiPriority="11" w:unhideWhenUsed="0" w:qFormat="1"/>
+    <w:lsdException w:name="Strong" w:semiHidden="0" w:uiPriority="22" w:unhideWhenUsed="0" w:qFormat="1"/>
+    <w:lsdException w:name="Emphasis" w:semiHidden="0" w:uiPriority="20" w:unhideWhenUsed="0" w:qFormat="1"/>
+    <w:lsdException w:name="Table Grid" w:semiHidden="0" w:uiPriority="39" w:unhideWhenUsed="0"/>
+    <w:lsdException w:name="Placeholder Text" w:unhideWhenUsed="0"/>
+    <w:lsdException w:name="No Spacing" w:semiHidden="0" w:uiPriority="1" w:unhideWhenUsed="0" w:qFormat="1"/>
+    <w:lsdException w:name="Light Shading" w:semiHidden="0" w:uiPriority="60" w:unhideWhenUsed="0"/>
+    <w:lsdException w:name="Light List" w:semiHidden="0" w:uiPriority="61" w:unhideWhenUsed="0"/>
+    <w:lsdException w:name="Light Grid" w:semiHidden="0" w:uiPriority="62" w:unhideWhenUsed="0"/>
+    <w:lsdException w:name="Medium Shading 1" w:semiHidden="0" w:uiPriority="63" w:unhideWhenUsed="0"/>
+    <w:lsdException w:name="Medium Shading 2" w:semiHidden="0" w:uiPriority="64" w:unhideWhenUsed="0"/>
+    <w:lsdException w:name="Medium List 1" w:semiHidden="0" w:uiPriority="65" w:unhideWhenUsed="0"/>
+    <w:lsdException w:name="Medium List 2" w:semiHidden="0" w:uiPriority="66" w:unhideWhenUsed="0"/>
+    <w:lsdException w:name="Medium Grid 1" w:semiHidden="0" w:uiPriority="67" w:unhideWhenUsed="0"/>
+    <w:lsdException w:name="Medium Grid 2" w:semiHidden="0" w:uiPriority="68" w:unhideWhenUsed="0"/>
+    <w:lsdException w:name="Medium Grid 3" w:semiHidden="0" w:uiPriority="69" w:unhideWhenUsed="0"/>
+    <w:lsdException w:name="Dark List" w:semiHidden="0" w:uiPriority="70" w:unhideWhenUsed="0"/>
+    <w:lsdException w:name="Colorful Shading" w:semiHidden="0" w:uiPriority="71" w:unhideWhenUsed="0"/>
+    <w:lsdException w:name="Colorful List" w:semiHidden="0" w:uiPriority="72" w:unhideWhenUsed="0"/>
+    <w:lsdException w:name="Colorful Grid" w:semiHidden="0" w:uiPriority="73" w:unhideWhenUsed="0"/>
+    <w:lsdException w:name="Light Shading Accent 1" w:semiHidden="0" w:uiPriority="60" w:unhideWhenUsed="0"/>
+    <w:lsdException w:name="Light List Accent 1" w:semiHidden="0" w:uiPriority="61" w:unhideWhenUsed="0"/>
+    <w:lsdException w:name="Light Grid Accent 1" w:semiHidden="0" w:uiPriority="62" w:unhideWhenUsed="0"/>
+    <w:lsdException w:name="Medium Shading 1 Accent 1" w:semiHidden="0" w:uiPriority="63" w:unhideWhenUsed="0"/>
+    <w:lsdException w:name="Medium Shading 2 Accent 1" w:semiHidden="0" w:uiPriority="64" w:unhideWhenUsed="0"/>
+    <w:lsdException w:name="Medium List 1 Accent 1" w:semiHidden="0" w:uiPriority="65" w:unhideWhenUsed="0"/>
+    <w:lsdException w:name="Revision" w:unhideWhenUsed="0"/>
+    <w:lsdException w:name="List Paragraph" w:semiHidden="0" w:uiPriority="34" w:unhideWhenUsed="0" w:qFormat="1"/>
+    <w:lsdException w:name="Quote" w:semiHidden="0" w:uiPriority="29" w:unhideWhenUsed="0" w:qFormat="1"/>
+    <w:lsdException w:name="Intense Quote" w:semiHidden="0" w:uiPriority="30" w:unhideWhenUsed="0" w:qFormat="1"/>
+    <w:lsdException w:name="Medium List 2 Accent 1" w:semiHidden="0" w:uiPriority="66" w:unhideWhenUsed="0"/>
+    <w:lsdException w:name="Medium Grid 1 Accent 1" w:semiHidden="0" w:uiPriority="67" w:unhideWhenUsed="0"/>
+    <w:lsdException w:name="Medium Grid 2 Accent 1" w:semiHidden="0" w:uiPriority="68" w:unhideWhenUsed="0"/>
+    <w:lsdException w:name="Medium Grid 3 Accent 1" w:semiHidden="0" w:uiPriority="69" w:unhideWhenUsed="0"/>
+    <w:lsdException w:name="Dark List Accent 1" w:semiHidden="0" w:uiPriority="70" w:unhideWhenUsed="0"/>
+    <w:lsdException w:name="Colorful Shading Accent 1" w:semiHidden="0" w:uiPriority="71" w:unhideWhenUsed="0"/>
+    <w:lsdException w:name="Colorful List Accent 1" w:semiHidden="0" w:uiPriority="72" w:unhideWhenUsed="0"/>
+    <w:lsdException w:name="Colorful Grid Accent 1" w:semiHidden="0" w:uiPriority="73" w:unhideWhenUsed="0"/>
+    <w:lsdException w:name="Light Shading Accent 2" w:semiHidden="0" w:uiPriority="60" w:unhideWhenUsed="0"/>
+    <w:lsdException w:name="Light List Accent 2" w:semiHidden="0" w:uiPriority="61" w:unhideWhenUsed="0"/>
+    <w:lsdException w:name="Light Grid Accent 2" w:semiHidden="0" w:uiPriority="62" w:unhideWhenUsed="0"/>
+    <w:lsdException w:name="Medium Shading 1 Accent 2" w:semiHidden="0" w:uiPriority="63" w:unhideWhenUsed="0"/>
+    <w:lsdException w:name="Medium Shading 2 Accent 2" w:semiHidden="0" w:uiPriority="64" w:unhideWhenUsed="0"/>
+    <w:lsdException w:name="Medium List 1 Accent 2" w:semiHidden="0" w:uiPriority="65" w:unhideWhenUsed="0"/>
+    <w:lsdException w:name="Medium List 2 Accent 2" w:semiHidden="0" w:uiPriority="66" w:unhideWhenUsed="0"/>
+    <w:lsdException w:name="Medium Grid 1 Accent 2" w:semiHidden="0" w:uiPriority="67" w:unhideWhenUsed="0"/>
+    <w:lsdException w:name="Medium Grid 2 Accent 2" w:semiHidden="0" w:uiPriority="68" w:unhideWhenUsed="0"/>
+    <w:lsdException w:name="Medium Grid 3 Accent 2" w:semiHidden="0" w:uiPriority="69" w:unhideWhenUsed="0"/>
+    <w:lsdException w:name="Dark List Accent 2" w:semiHidden="0" w:uiPriority="70" w:unhideWhenUsed="0"/>
+    <w:lsdException w:name="Colorful Shading Accent 2" w:semiHidden="0" w:uiPriority="71" w:unhideWhenUsed="0"/>
+    <w:lsdException w:name="Colorful List Accent 2" w:semiHidden="0" w:uiPriority="72" w:unhideWhenUsed="0"/>
+    <w:lsdException w:name="Colorful Grid Accent 2" w:semiHidden="0" w:uiPriority="73" w:unhideWhenUsed="0"/>
+    <w:lsdException w:name="Light Shading Accent 3" w:semiHidden="0" w:uiPriority="60" w:unhideWhenUsed="0"/>
+    <w:lsdException w:name="Light List Accent 3" w:semiHidden="0" w:uiPriority="61" w:unhideWhenUsed="0"/>
+    <w:lsdException w:name="Light Grid Accent 3" w:semiHidden="0" w:uiPriority="62" w:unhideWhenUsed="0"/>
+    <w:lsdException w:name="Medium Shading 1 Accent 3" w:semiHidden="0" w:uiPriority="63" w:unhideWhenUsed="0"/>
+    <w:lsdException w:name="Medium Shading 2 Accent 3" w:semiHidden="0" w:uiPriority="64" w:unhideWhenUsed="0"/>
+    <w:lsdException w:name="Medium List 1 Accent 3" w:semiHidden="0" w:uiPriority="65" w:unhideWhenUsed="0"/>
+    <w:lsdException w:name="Medium List 2 Accent 3" w:semiHidden="0" w:uiPriority="66" w:unhideWhenUsed="0"/>
+    <w:lsdException w:name="Medium Grid 1 Accent 3" w:semiHidden="0" w:uiPriority="67" w:unhideWhenUsed="0"/>
+    <w:lsdException w:name="Medium Grid 2 Accent 3" w:semiHidden="0" w:uiPriority="68" w:unhideWhenUsed="0"/>
+    <w:lsdException w:name="Medium Grid 3 Accent 3" w:semiHidden="0" w:uiPriority="69" w:unhideWhenUsed="0"/>
+    <w:lsdException w:name="Dark List Accent 3" w:semiHidden="0" w:uiPriority="70" w:unhideWhenUsed="0"/>
+    <w:lsdException w:name="Colorful Shading Accent 3" w:semiHidden="0" w:uiPriority="71" w:unhideWhenUsed="0"/>
+    <w:lsdException w:name="Colorful List Accent 3" w:semiHidden="0" w:uiPriority="72" w:unhideWhenUsed="0"/>
+    <w:lsdException w:name="Colorful Grid Accent 3" w:semiHidden="0" w:uiPriority="73" w:unhideWhenUsed="0"/>
+    <w:lsdException w:name="Light Shading Accent 4" w:semiHidden="0" w:uiPriority="60" w:unhideWhenUsed="0"/>
+    <w:lsdException w:name="Light List Accent 4" w:semiHidden="0" w:uiPriority="61" w:unhideWhenUsed="0"/>
+    <w:lsdException w:name="Light Grid Accent 4" w:semiHidden="0" w:uiPriority="62" w:unhideWhenUsed="0"/>
+    <w:lsdException w:name="Medium Shading 1 Accent 4" w:semiHidden="0" w:uiPriority="63" w:unhideWhenUsed="0"/>
+    <w:lsdException w:name="Medium Shading 2 Accent 4" w:semiHidden="0" w:uiPriority="64" w:unhideWhenUsed="0"/>
+    <w:lsdException w:name="Medium List 1 Accent 4" w:semiHidden="0" w:uiPriority="65" w:unhideWhenUsed="0"/>
+    <w:lsdException w:name="Medium List 2 Accent 4" w:semiHidden="0" w:uiPriority="66" w:unhideWhenUsed="0"/>
+    <w:lsdException w:name="Medium Grid 1 Accent 4" w:semiHidden="0" w:uiPriority="67" w:unhideWhenUsed="0"/>
+    <w:lsdException w:name="Medium Grid 2 Accent 4" w:semiHidden="0" w:uiPriority="68" w:unhideWhenUsed="0"/>
+    <w:lsdException w:name="Medium Grid 3 Accent 4" w:semiHidden="0" w:uiPriority="69" w:unhideWhenUsed="0"/>
+    <w:lsdException w:name="Dark List Accent 4" w:semiHidden="0" w:uiPriority="70" w:unhideWhenUsed="0"/>
+    <w:lsdException w:name="Colorful Shading Accent 4" w:semiHidden="0" w:uiPriority="71" w:unhideWhenUsed="0"/>
+    <w:lsdException w:name="Colorful List Accent 4" w:semiHidden="0" w:uiPriority="72" w:unhideWhenUsed="0"/>
+    <w:lsdException w:name="Colorful Grid Accent 4" w:semiHidden="0" w:uiPriority="73" w:unhideWhenUsed="0"/>
+    <w:lsdException w:name="Light Shading Accent 5" w:semiHidden="0" w:uiPriority="60" w:unhideWhenUsed="0"/>
+    <w:lsdException w:name="Light List Accent 5" w:semiHidden="0" w:uiPriority="61" w:unhideWhenUsed="0"/>
+    <w:lsdException w:name="Light Grid Accent 5" w:semiHidden="0" w:uiPriority="62" w:unhideWhenUsed="0"/>
+    <w:lsdException w:name="Medium Shading 1 Accent 5" w:semiHidden="0" w:uiPriority="63" w:unhideWhenUsed="0"/>
+    <w:lsdException w:name="Medium Shading 2 Accent 5" w:semiHidden="0" w:uiPriority="64" w:unhideWhenUsed="0"/>
+    <w:lsdException w:name="Medium List 1 Accent 5" w:semiHidden="0" w:uiPriority="65" w:unhideWhenUsed="0"/>
+    <w:lsdException w:name="Medium List 2 Accent 5" w:semiHidden="0" w:uiPriority="66" w:unhideWhenUsed="0"/>
+    <w:lsdException w:name="Medium Grid 1 Accent 5" w:semiHidden="0" w:uiPriority="67" w:unhideWhenUsed="0"/>
+    <w:lsdException w:name="Medium Grid 2 Accent 5" w:semiHidden="0" w:uiPriority="68" w:unhideWhenUsed="0"/>
+    <w:lsdException w:name="Medium Grid 3 Accent 5" w:semiHidden="0" w:uiPriority="69" w:unhideWhenUsed="0"/>
+    <w:lsdException w:name="Dark List Accent 5" w:semiHidden="0" w:uiPriority="70" w:unhideWhenUsed="0"/>
+    <w:lsdException w:name="Colorful Shading Accent 5" w:semiHidden="0" w:uiPriority="71" w:unhideWhenUsed="0"/>
+    <w:lsdException w:name="Colorful List Accent 5" w:semiHidden="0" w:uiPriority="72" w:unhideWhenUsed="0"/>
+    <w:lsdException w:name="Colorful Grid Accent 5" w:semiHidden="0" w:uiPriority="73" w:unhideWhenUsed="0"/>
+    <w:lsdException w:name="Light Shading Accent 6" w:semiHidden="0" w:uiPriority="60" w:unhideWhenUsed="0"/>
+    <w:lsdException w:name="Light List Accent 6" w:semiHidden="0" w:uiPriority="61" w:unhideWhenUsed="0"/>
+    <w:lsdException w:name="Light Grid Accent 6" w:semiHidden="0" w:uiPriority="62" w:unhideWhenUsed="0"/>
+    <w:lsdException w:name="Medium Shading 1 Accent 6" w:semiHidden="0" w:uiPriority="63" w:unhideWhenUsed="0"/>
+    <w:lsdException w:name="Medium Shading 2 Accent 6" w:semiHidden="0" w:uiPriority="64" w:unhideWhenUsed="0"/>
+    <w:lsdException w:name="Medium List 1 Accent 6" w:semiHidden="0" w:uiPriority="65" w:unhideWhenUsed="0"/>
+    <w:lsdException w:name="Medium List 2 Accent 6" w:semiHidden="0" w:uiPriority="66" w:unhideWhenUsed="0"/>
+    <w:lsdException w:name="Medium Grid 1 Accent 6" w:semiHidden="0" w:uiPriority="67" w:unhideWhenUsed="0"/>
+    <w:lsdException w:name="Medium Grid 2 Accent 6" w:semiHidden="0" w:uiPriority="68" w:unhideWhenUsed="0"/>
+    <w:lsdException w:name="Medium Grid 3 Accent 6" w:semiHidden="0" w:uiPriority="69" w:unhideWhenUsed="0"/>
+    <w:lsdException w:name="Dark List Accent 6" w:semiHidden="0" w:uiPriority="70" w:unhideWhenUsed="0"/>
+    <w:lsdException w:name="Colorful Shading Accent 6" w:semiHidden="0" w:uiPriority="71" w:unhideWhenUsed="0"/>
+    <w:lsdException w:name="Colorful List Accent 6" w:semiHidden="0" w:uiPriority="72" w:unhideWhenUsed="0"/>
+    <w:lsdException w:name="Colorful Grid Accent 6" w:semiHidden="0" w:uiPriority="73" w:unhideWhenUsed="0"/>
+    <w:lsdException w:name="Subtle Emphasis" w:semiHidden="0" w:uiPriority="19" w:unhideWhenUsed="0" w:qFormat="1"/>
+    <w:lsdException w:name="Intense Emphasis" w:semiHidden="0" w:uiPriority="21" w:unhideWhenUsed="0" w:qFormat="1"/>
+    <w:lsdException w:name="Subtle Reference" w:semiHidden="0" w:uiPriority="31" w:unhideWhenUsed="0" w:qFormat="1"/>
+    <w:lsdException w:name="Intense Reference" w:semiHidden="0" w:uiPriority="32" w:unhideWhenUsed="0" w:qFormat="1"/>
+    <w:lsdException w:name="Book Title" w:semiHidden="0" w:uiPriority="33" w:unhideWhenUsed="0" w:qFormat="1"/>
+    <w:lsdException w:name="Bibliography" w:uiPriority="37"/>
+    <w:lsdException w:name="TOC Heading" w:uiPriority="39" w:qFormat="1"/>
   </w:latentStyles>
   <w:style w:type="paragraph" w:default="1" w:styleId="Normal">
     <w:name w:val="Normal"/>
     <w:qFormat/>
+    <w:rsid w:val="00767B29"/>
   </w:style>
   <w:style w:type="paragraph" w:styleId="Heading1">
     <w:name w:val="heading 1"/>
@@ -5966,6 +5639,7 @@
     <w:uiPriority w:val="99"/>
     <w:semiHidden/>
     <w:unhideWhenUsed/>
+    <w:qFormat/>
     <w:tblPr>
       <w:tblInd w:w="0" w:type="dxa"/>
       <w:tblCellMar>
@@ -6030,7 +5704,7 @@
       <w:u w:val="single"/>
     </w:rPr>
   </w:style>
-  <w:style w:type="character" w:styleId="UnresolvedMention">
+  <w:style w:type="character" w:customStyle="1" w:styleId="UnresolvedMention">
     <w:name w:val="Unresolved Mention"/>
     <w:basedOn w:val="DefaultParagraphFont"/>
     <w:uiPriority w:val="99"/>
@@ -6066,6 +5740,18 @@
       <w:i/>
       <w:iCs/>
       <w:color w:val="2F5496" w:themeColor="accent1" w:themeShade="BF"/>
+    </w:rPr>
+  </w:style>
+  <w:style w:type="character" w:styleId="FollowedHyperlink">
+    <w:name w:val="FollowedHyperlink"/>
+    <w:basedOn w:val="DefaultParagraphFont"/>
+    <w:uiPriority w:val="99"/>
+    <w:semiHidden/>
+    <w:unhideWhenUsed/>
+    <w:rsid w:val="0016558B"/>
+    <w:rPr>
+      <w:color w:val="954F72" w:themeColor="followedHyperlink"/>
+      <w:u w:val="single"/>
     </w:rPr>
   </w:style>
 </w:styles>
@@ -6114,7 +5800,7 @@
     </a:clrScheme>
     <a:fontScheme name="Office">
       <a:majorFont>
-        <a:latin typeface="Calibri Light" panose="020F0302020204030204"/>
+        <a:latin typeface="Calibri Light"/>
         <a:ea typeface=""/>
         <a:cs typeface=""/>
         <a:font script="Jpan" typeface="游ゴシック Light"/>
@@ -6166,7 +5852,7 @@
         <a:font script="Tfng" typeface="Ebrima"/>
       </a:majorFont>
       <a:minorFont>
-        <a:latin typeface="Calibri" panose="020F0502020204030204"/>
+        <a:latin typeface="Calibri"/>
         <a:ea typeface=""/>
         <a:cs typeface=""/>
         <a:font script="Jpan" typeface="游明朝"/>
@@ -6360,7 +6046,7 @@
   <a:extraClrSchemeLst/>
   <a:extLst>
     <a:ext uri="{05A4C25C-085E-4340-85A3-A5531E510DB2}">
-      <thm15:themeFamily xmlns:thm15="http://schemas.microsoft.com/office/thememl/2012/main" name="Office Theme" id="{62F939B6-93AF-4DB8-9C6B-D6C7DFDC589F}" vid="{4A3C46E8-61CC-4603-A589-7422A47A8E4A}"/>
+      <thm15:themeFamily xmlns:thm15="http://schemas.microsoft.com/office/thememl/2012/main" xmlns="" name="Office Theme" id="{62F939B6-93AF-4DB8-9C6B-D6C7DFDC589F}" vid="{4A3C46E8-61CC-4603-A589-7422A47A8E4A}"/>
     </a:ext>
   </a:extLst>
 </a:theme>

</xml_diff>

<commit_message>
Fixed potentially misleading instruction
</commit_message>
<xml_diff>
--- a/SBI104/5-PhylogeneticAnalysis/PhylogeneticAnalysis.docx
+++ b/SBI104/5-PhylogeneticAnalysis/PhylogeneticAnalysis.docx
@@ -1,6 +1,6 @@
 
 <file path=word/document.xml><?xml version="1.0" encoding="utf-8"?>
-<w:document xmlns:ve="http://schemas.openxmlformats.org/markup-compatibility/2006" xmlns:o="urn:schemas-microsoft-com:office:office" xmlns:r="http://schemas.openxmlformats.org/officeDocument/2006/relationships" xmlns:m="http://schemas.openxmlformats.org/officeDocument/2006/math" xmlns:v="urn:schemas-microsoft-com:vml" xmlns:wp="http://schemas.openxmlformats.org/drawingml/2006/wordprocessingDrawing" xmlns:w10="urn:schemas-microsoft-com:office:word" xmlns:w="http://schemas.openxmlformats.org/wordprocessingml/2006/main" xmlns:wne="http://schemas.microsoft.com/office/word/2006/wordml">
+<w:document xmlns:wpc="http://schemas.microsoft.com/office/word/2010/wordprocessingCanvas" xmlns:cx="http://schemas.microsoft.com/office/drawing/2014/chartex" xmlns:cx1="http://schemas.microsoft.com/office/drawing/2015/9/8/chartex" xmlns:cx2="http://schemas.microsoft.com/office/drawing/2015/10/21/chartex" xmlns:cx3="http://schemas.microsoft.com/office/drawing/2016/5/9/chartex" xmlns:cx4="http://schemas.microsoft.com/office/drawing/2016/5/10/chartex" xmlns:cx5="http://schemas.microsoft.com/office/drawing/2016/5/11/chartex" xmlns:cx6="http://schemas.microsoft.com/office/drawing/2016/5/12/chartex" xmlns:cx7="http://schemas.microsoft.com/office/drawing/2016/5/13/chartex" xmlns:cx8="http://schemas.microsoft.com/office/drawing/2016/5/14/chartex" xmlns:mc="http://schemas.openxmlformats.org/markup-compatibility/2006" xmlns:aink="http://schemas.microsoft.com/office/drawing/2016/ink" xmlns:am3d="http://schemas.microsoft.com/office/drawing/2017/model3d" xmlns:o="urn:schemas-microsoft-com:office:office" xmlns:r="http://schemas.openxmlformats.org/officeDocument/2006/relationships" xmlns:m="http://schemas.openxmlformats.org/officeDocument/2006/math" xmlns:v="urn:schemas-microsoft-com:vml" xmlns:wp14="http://schemas.microsoft.com/office/word/2010/wordprocessingDrawing" xmlns:wp="http://schemas.openxmlformats.org/drawingml/2006/wordprocessingDrawing" xmlns:w10="urn:schemas-microsoft-com:office:word" xmlns:w="http://schemas.openxmlformats.org/wordprocessingml/2006/main" xmlns:w14="http://schemas.microsoft.com/office/word/2010/wordml" xmlns:w15="http://schemas.microsoft.com/office/word/2012/wordml" xmlns:w16cid="http://schemas.microsoft.com/office/word/2016/wordml/cid" xmlns:w16se="http://schemas.microsoft.com/office/word/2015/wordml/symex" xmlns:wpg="http://schemas.microsoft.com/office/word/2010/wordprocessingGroup" xmlns:wpi="http://schemas.microsoft.com/office/word/2010/wordprocessingInk" xmlns:wne="http://schemas.microsoft.com/office/word/2006/wordml" xmlns:wps="http://schemas.microsoft.com/office/word/2010/wordprocessingShape" mc:Ignorable="w14 w15 w16se w16cid wp14">
   <w:body>
     <w:p>
       <w:pPr>
@@ -433,15 +433,7 @@
       </w:r>
       <w:proofErr w:type="spellEnd"/>
       <w:r>
-        <w:t xml:space="preserve"> -</w:t>
-      </w:r>
-      <w:proofErr w:type="spellStart"/>
-      <w:r>
-        <w:t>fi</w:t>
-      </w:r>
-      <w:proofErr w:type="spellEnd"/>
-      <w:r>
-        <w:t xml:space="preserve"> ../TY2482_assembly.fasta -bed ../TY2482_assembly.gff -name -s &gt; </w:t>
+        <w:t xml:space="preserve"> -fi ../TY2482_assembly.fasta -bed ../TY2482_assembly.gff -name -s &gt; </w:t>
       </w:r>
       <w:bookmarkStart w:id="0" w:name="_Hlk6476750"/>
       <w:r>
@@ -1473,15 +1465,7 @@
         <w:t>In this directory you will see a file called snapper.txt and three sub directories</w:t>
       </w:r>
       <w:r>
-        <w:t xml:space="preserve">, </w:t>
-      </w:r>
-      <w:proofErr w:type="spellStart"/>
-      <w:r>
-        <w:t>configs</w:t>
-      </w:r>
-      <w:proofErr w:type="spellEnd"/>
-      <w:r>
-        <w:t xml:space="preserve">, </w:t>
+        <w:t xml:space="preserve">, configs, </w:t>
       </w:r>
       <w:proofErr w:type="spellStart"/>
       <w:r>
@@ -1536,13 +1520,12 @@
         </w:numPr>
       </w:pPr>
       <w:r>
-        <w:t>.</w:t>
-      </w:r>
-      <w:r>
-        <w:t xml:space="preserve"> &lt;space&gt;</w:t>
-      </w:r>
-      <w:r>
-        <w:t xml:space="preserve"> snapper.txt</w:t>
+        <w:t xml:space="preserve">. </w:t>
+      </w:r>
+      <w:bookmarkStart w:id="1" w:name="_GoBack"/>
+      <w:bookmarkEnd w:id="1"/>
+      <w:r>
+        <w:t>snapper.txt</w:t>
       </w:r>
     </w:p>
     <w:p>
@@ -1737,15 +1720,7 @@
         </w:numPr>
       </w:pPr>
       <w:r>
-        <w:t>../</w:t>
-      </w:r>
-      <w:proofErr w:type="spellStart"/>
-      <w:r>
-        <w:t>snapperdb</w:t>
-      </w:r>
-      <w:proofErr w:type="spellEnd"/>
-      <w:r>
-        <w:t xml:space="preserve">/run_snapperdb.py </w:t>
+        <w:t xml:space="preserve">../snapperdb/run_snapperdb.py </w:t>
       </w:r>
       <w:proofErr w:type="spellStart"/>
       <w:r>
@@ -1828,15 +1803,7 @@
         </w:numPr>
       </w:pPr>
       <w:r>
-        <w:t>../</w:t>
-      </w:r>
-      <w:proofErr w:type="spellStart"/>
-      <w:r>
-        <w:t>snapperdb</w:t>
-      </w:r>
-      <w:proofErr w:type="spellEnd"/>
-      <w:r>
-        <w:t xml:space="preserve">/run_snapperdb.py </w:t>
+        <w:t xml:space="preserve">../snapperdb/run_snapperdb.py </w:t>
       </w:r>
       <w:proofErr w:type="spellStart"/>
       <w:r>
@@ -2256,15 +2223,7 @@
         </w:numPr>
       </w:pPr>
       <w:r>
-        <w:t>../</w:t>
-      </w:r>
-      <w:proofErr w:type="spellStart"/>
-      <w:r>
-        <w:t>snapperdb</w:t>
-      </w:r>
-      <w:proofErr w:type="spellEnd"/>
-      <w:r>
-        <w:t xml:space="preserve">/run_snapperdb.py </w:t>
+        <w:t xml:space="preserve">../snapperdb/run_snapperdb.py </w:t>
       </w:r>
       <w:proofErr w:type="spellStart"/>
       <w:r>
@@ -2580,19 +2539,7 @@
           <w:rPr>
             <w:rStyle w:val="Hyperlink"/>
           </w:rPr>
-          <w:t>https://www.contagionlive.com/outbreak-mon</w:t>
-        </w:r>
-        <w:r>
-          <w:rPr>
-            <w:rStyle w:val="Hyperlink"/>
-          </w:rPr>
-          <w:t>i</w:t>
-        </w:r>
-        <w:r>
-          <w:rPr>
-            <w:rStyle w:val="Hyperlink"/>
-          </w:rPr>
-          <w:t>tor</w:t>
+          <w:t>https://www.contagionlive.com/outbreak-monitor</w:t>
         </w:r>
       </w:hyperlink>
       <w:r>
@@ -2627,19 +2574,7 @@
           <w:rPr>
             <w:rStyle w:val="Hyperlink"/>
           </w:rPr>
-          <w:t>https://marlin-p</w:t>
-        </w:r>
-        <w:r>
-          <w:rPr>
-            <w:rStyle w:val="Hyperlink"/>
-          </w:rPr>
-          <w:t>r</w:t>
-        </w:r>
-        <w:r>
-          <w:rPr>
-            <w:rStyle w:val="Hyperlink"/>
-          </w:rPr>
-          <w:t>od.literatumonline.com/cms/attachment/69bc8c9b-f726-4de6-a5b8-afea023c7d2d/gr3.jpg</w:t>
+          <w:t>https://marlin-prod.literatumonline.com/cms/attachment/69bc8c9b-f726-4de6-a5b8-afea023c7d2d/gr3.jpg</w:t>
         </w:r>
       </w:hyperlink>
     </w:p>
@@ -2660,8 +2595,6 @@
           <w:t>https://marlin-prod.literatumonline.com/cms/attachment/dc3ff9c9-7977-4084-ac68-8b2f54a28864/gr4.jpg</w:t>
         </w:r>
       </w:hyperlink>
-      <w:bookmarkStart w:id="1" w:name="_GoBack"/>
-      <w:bookmarkEnd w:id="1"/>
       <w:r>
         <w:br w:type="page"/>
       </w:r>
@@ -2909,29 +2842,85 @@
       </w:r>
     </w:p>
     <w:p>
-      <w:r>
+      <w:pPr>
+        <w:rPr>
+          <w:lang w:val="es-ES"/>
+        </w:rPr>
+      </w:pPr>
+      <w:r>
+        <w:rPr>
+          <w:lang w:val="es-ES"/>
+        </w:rPr>
         <w:t>1.fasta</w:t>
       </w:r>
     </w:p>
     <w:p>
-      <w:r>
+      <w:pPr>
+        <w:rPr>
+          <w:lang w:val="es-ES"/>
+        </w:rPr>
+      </w:pPr>
+      <w:r>
+        <w:rPr>
+          <w:lang w:val="es-ES"/>
+        </w:rPr>
         <w:t>2.fasta</w:t>
       </w:r>
     </w:p>
     <w:p>
-      <w:r>
+      <w:pPr>
+        <w:rPr>
+          <w:lang w:val="es-ES"/>
+        </w:rPr>
+      </w:pPr>
+      <w:r>
+        <w:rPr>
+          <w:lang w:val="es-ES"/>
+        </w:rPr>
         <w:t>3.fasta</w:t>
       </w:r>
     </w:p>
     <w:p>
-      <w:r>
-        <w:t>SRR6131972_1.fastq</w:t>
-      </w:r>
-    </w:p>
-    <w:p>
-      <w:r>
-        <w:t>SRR6131972_2.fastq</w:t>
-      </w:r>
+      <w:pPr>
+        <w:rPr>
+          <w:lang w:val="es-ES"/>
+        </w:rPr>
+      </w:pPr>
+      <w:r>
+        <w:rPr>
+          <w:lang w:val="es-ES"/>
+        </w:rPr>
+        <w:t>SRR6131972_</w:t>
+      </w:r>
+      <w:proofErr w:type="gramStart"/>
+      <w:r>
+        <w:rPr>
+          <w:lang w:val="es-ES"/>
+        </w:rPr>
+        <w:t>1.fastq</w:t>
+      </w:r>
+      <w:proofErr w:type="gramEnd"/>
+    </w:p>
+    <w:p>
+      <w:pPr>
+        <w:rPr>
+          <w:lang w:val="es-ES"/>
+        </w:rPr>
+      </w:pPr>
+      <w:r>
+        <w:rPr>
+          <w:lang w:val="es-ES"/>
+        </w:rPr>
+        <w:t>SRR6131972_</w:t>
+      </w:r>
+      <w:proofErr w:type="gramStart"/>
+      <w:r>
+        <w:rPr>
+          <w:lang w:val="es-ES"/>
+        </w:rPr>
+        <w:t>2.fastq</w:t>
+      </w:r>
+      <w:proofErr w:type="gramEnd"/>
     </w:p>
     <w:sectPr>
       <w:pgSz w:w="11906" w:h="16838"/>
@@ -2944,8 +2933,8 @@
 </file>
 
 <file path=word/numbering.xml><?xml version="1.0" encoding="utf-8"?>
-<w:numbering xmlns:ve="http://schemas.openxmlformats.org/markup-compatibility/2006" xmlns:o="urn:schemas-microsoft-com:office:office" xmlns:r="http://schemas.openxmlformats.org/officeDocument/2006/relationships" xmlns:m="http://schemas.openxmlformats.org/officeDocument/2006/math" xmlns:v="urn:schemas-microsoft-com:vml" xmlns:wp="http://schemas.openxmlformats.org/drawingml/2006/wordprocessingDrawing" xmlns:w10="urn:schemas-microsoft-com:office:word" xmlns:w="http://schemas.openxmlformats.org/wordprocessingml/2006/main" xmlns:wne="http://schemas.microsoft.com/office/word/2006/wordml">
-  <w:abstractNum w:abstractNumId="0">
+<w:numbering xmlns:wpc="http://schemas.microsoft.com/office/word/2010/wordprocessingCanvas" xmlns:cx="http://schemas.microsoft.com/office/drawing/2014/chartex" xmlns:cx1="http://schemas.microsoft.com/office/drawing/2015/9/8/chartex" xmlns:cx2="http://schemas.microsoft.com/office/drawing/2015/10/21/chartex" xmlns:cx3="http://schemas.microsoft.com/office/drawing/2016/5/9/chartex" xmlns:cx4="http://schemas.microsoft.com/office/drawing/2016/5/10/chartex" xmlns:cx5="http://schemas.microsoft.com/office/drawing/2016/5/11/chartex" xmlns:cx6="http://schemas.microsoft.com/office/drawing/2016/5/12/chartex" xmlns:cx7="http://schemas.microsoft.com/office/drawing/2016/5/13/chartex" xmlns:cx8="http://schemas.microsoft.com/office/drawing/2016/5/14/chartex" xmlns:mc="http://schemas.openxmlformats.org/markup-compatibility/2006" xmlns:aink="http://schemas.microsoft.com/office/drawing/2016/ink" xmlns:am3d="http://schemas.microsoft.com/office/drawing/2017/model3d" xmlns:o="urn:schemas-microsoft-com:office:office" xmlns:r="http://schemas.openxmlformats.org/officeDocument/2006/relationships" xmlns:m="http://schemas.openxmlformats.org/officeDocument/2006/math" xmlns:v="urn:schemas-microsoft-com:vml" xmlns:wp14="http://schemas.microsoft.com/office/word/2010/wordprocessingDrawing" xmlns:wp="http://schemas.openxmlformats.org/drawingml/2006/wordprocessingDrawing" xmlns:w10="urn:schemas-microsoft-com:office:word" xmlns:w="http://schemas.openxmlformats.org/wordprocessingml/2006/main" xmlns:w14="http://schemas.microsoft.com/office/word/2010/wordml" xmlns:w15="http://schemas.microsoft.com/office/word/2012/wordml" xmlns:w16cid="http://schemas.microsoft.com/office/word/2016/wordml/cid" xmlns:w16se="http://schemas.microsoft.com/office/word/2015/wordml/symex" xmlns:wpg="http://schemas.microsoft.com/office/word/2010/wordprocessingGroup" xmlns:wpi="http://schemas.microsoft.com/office/word/2010/wordprocessingInk" xmlns:wne="http://schemas.microsoft.com/office/word/2006/wordml" xmlns:wps="http://schemas.microsoft.com/office/word/2010/wordprocessingShape" mc:Ignorable="w14 w15 w16se w16cid wp14">
+  <w:abstractNum w:abstractNumId="0" w15:restartNumberingAfterBreak="0">
     <w:nsid w:val="00655F2D"/>
     <w:multiLevelType w:val="hybridMultilevel"/>
     <w:tmpl w:val="04188F8A"/>
@@ -3058,7 +3047,7 @@
       </w:rPr>
     </w:lvl>
   </w:abstractNum>
-  <w:abstractNum w:abstractNumId="1">
+  <w:abstractNum w:abstractNumId="1" w15:restartNumberingAfterBreak="0">
     <w:nsid w:val="012928E1"/>
     <w:multiLevelType w:val="hybridMultilevel"/>
     <w:tmpl w:val="A4C8280A"/>
@@ -3171,7 +3160,7 @@
       </w:rPr>
     </w:lvl>
   </w:abstractNum>
-  <w:abstractNum w:abstractNumId="2">
+  <w:abstractNum w:abstractNumId="2" w15:restartNumberingAfterBreak="0">
     <w:nsid w:val="05A67406"/>
     <w:multiLevelType w:val="hybridMultilevel"/>
     <w:tmpl w:val="A078870E"/>
@@ -3284,7 +3273,7 @@
       </w:rPr>
     </w:lvl>
   </w:abstractNum>
-  <w:abstractNum w:abstractNumId="3">
+  <w:abstractNum w:abstractNumId="3" w15:restartNumberingAfterBreak="0">
     <w:nsid w:val="08B2418C"/>
     <w:multiLevelType w:val="hybridMultilevel"/>
     <w:tmpl w:val="D264E60C"/>
@@ -3370,7 +3359,7 @@
       </w:pPr>
     </w:lvl>
   </w:abstractNum>
-  <w:abstractNum w:abstractNumId="4">
+  <w:abstractNum w:abstractNumId="4" w15:restartNumberingAfterBreak="0">
     <w:nsid w:val="12A43EF6"/>
     <w:multiLevelType w:val="hybridMultilevel"/>
     <w:tmpl w:val="254AD9F0"/>
@@ -3456,7 +3445,7 @@
       </w:pPr>
     </w:lvl>
   </w:abstractNum>
-  <w:abstractNum w:abstractNumId="5">
+  <w:abstractNum w:abstractNumId="5" w15:restartNumberingAfterBreak="0">
     <w:nsid w:val="12D11DA6"/>
     <w:multiLevelType w:val="hybridMultilevel"/>
     <w:tmpl w:val="70F26266"/>
@@ -3545,7 +3534,7 @@
       </w:pPr>
     </w:lvl>
   </w:abstractNum>
-  <w:abstractNum w:abstractNumId="6">
+  <w:abstractNum w:abstractNumId="6" w15:restartNumberingAfterBreak="0">
     <w:nsid w:val="18CD2DBB"/>
     <w:multiLevelType w:val="multilevel"/>
     <w:tmpl w:val="0032BECE"/>
@@ -3658,7 +3647,7 @@
       </w:rPr>
     </w:lvl>
   </w:abstractNum>
-  <w:abstractNum w:abstractNumId="7">
+  <w:abstractNum w:abstractNumId="7" w15:restartNumberingAfterBreak="0">
     <w:nsid w:val="18CE558F"/>
     <w:multiLevelType w:val="hybridMultilevel"/>
     <w:tmpl w:val="2C9252E6"/>
@@ -3771,7 +3760,7 @@
       </w:rPr>
     </w:lvl>
   </w:abstractNum>
-  <w:abstractNum w:abstractNumId="8">
+  <w:abstractNum w:abstractNumId="8" w15:restartNumberingAfterBreak="0">
     <w:nsid w:val="18D60096"/>
     <w:multiLevelType w:val="hybridMultilevel"/>
     <w:tmpl w:val="2102B3A2"/>
@@ -3860,7 +3849,7 @@
       </w:pPr>
     </w:lvl>
   </w:abstractNum>
-  <w:abstractNum w:abstractNumId="9">
+  <w:abstractNum w:abstractNumId="9" w15:restartNumberingAfterBreak="0">
     <w:nsid w:val="1E485FA6"/>
     <w:multiLevelType w:val="hybridMultilevel"/>
     <w:tmpl w:val="78A0FA9A"/>
@@ -3946,7 +3935,7 @@
       </w:pPr>
     </w:lvl>
   </w:abstractNum>
-  <w:abstractNum w:abstractNumId="10">
+  <w:abstractNum w:abstractNumId="10" w15:restartNumberingAfterBreak="0">
     <w:nsid w:val="2A606B66"/>
     <w:multiLevelType w:val="hybridMultilevel"/>
     <w:tmpl w:val="D3701AAE"/>
@@ -4059,7 +4048,7 @@
       </w:rPr>
     </w:lvl>
   </w:abstractNum>
-  <w:abstractNum w:abstractNumId="11">
+  <w:abstractNum w:abstractNumId="11" w15:restartNumberingAfterBreak="0">
     <w:nsid w:val="35FE1440"/>
     <w:multiLevelType w:val="hybridMultilevel"/>
     <w:tmpl w:val="44DC4054"/>
@@ -4172,7 +4161,7 @@
       </w:rPr>
     </w:lvl>
   </w:abstractNum>
-  <w:abstractNum w:abstractNumId="12">
+  <w:abstractNum w:abstractNumId="12" w15:restartNumberingAfterBreak="0">
     <w:nsid w:val="3D7617FC"/>
     <w:multiLevelType w:val="multilevel"/>
     <w:tmpl w:val="0032BECE"/>
@@ -4285,7 +4274,7 @@
       </w:rPr>
     </w:lvl>
   </w:abstractNum>
-  <w:abstractNum w:abstractNumId="13">
+  <w:abstractNum w:abstractNumId="13" w15:restartNumberingAfterBreak="0">
     <w:nsid w:val="44A072EB"/>
     <w:multiLevelType w:val="hybridMultilevel"/>
     <w:tmpl w:val="0010B59E"/>
@@ -4398,7 +4387,7 @@
       </w:rPr>
     </w:lvl>
   </w:abstractNum>
-  <w:abstractNum w:abstractNumId="14">
+  <w:abstractNum w:abstractNumId="14" w15:restartNumberingAfterBreak="0">
     <w:nsid w:val="4A782490"/>
     <w:multiLevelType w:val="hybridMultilevel"/>
     <w:tmpl w:val="BE1CAB9E"/>
@@ -4511,7 +4500,7 @@
       </w:rPr>
     </w:lvl>
   </w:abstractNum>
-  <w:abstractNum w:abstractNumId="15">
+  <w:abstractNum w:abstractNumId="15" w15:restartNumberingAfterBreak="0">
     <w:nsid w:val="50307E74"/>
     <w:multiLevelType w:val="hybridMultilevel"/>
     <w:tmpl w:val="F9F48734"/>
@@ -4624,7 +4613,7 @@
       </w:rPr>
     </w:lvl>
   </w:abstractNum>
-  <w:abstractNum w:abstractNumId="16">
+  <w:abstractNum w:abstractNumId="16" w15:restartNumberingAfterBreak="0">
     <w:nsid w:val="52BA730D"/>
     <w:multiLevelType w:val="hybridMultilevel"/>
     <w:tmpl w:val="2B585184"/>
@@ -4737,7 +4726,7 @@
       </w:rPr>
     </w:lvl>
   </w:abstractNum>
-  <w:abstractNum w:abstractNumId="17">
+  <w:abstractNum w:abstractNumId="17" w15:restartNumberingAfterBreak="0">
     <w:nsid w:val="5A9C5D0F"/>
     <w:multiLevelType w:val="multilevel"/>
     <w:tmpl w:val="0032BECE"/>
@@ -4850,7 +4839,7 @@
       </w:rPr>
     </w:lvl>
   </w:abstractNum>
-  <w:abstractNum w:abstractNumId="18">
+  <w:abstractNum w:abstractNumId="18" w15:restartNumberingAfterBreak="0">
     <w:nsid w:val="677548AB"/>
     <w:multiLevelType w:val="hybridMultilevel"/>
     <w:tmpl w:val="21BA2016"/>
@@ -4963,7 +4952,7 @@
       </w:rPr>
     </w:lvl>
   </w:abstractNum>
-  <w:abstractNum w:abstractNumId="19">
+  <w:abstractNum w:abstractNumId="19" w15:restartNumberingAfterBreak="0">
     <w:nsid w:val="69A6581B"/>
     <w:multiLevelType w:val="hybridMultilevel"/>
     <w:tmpl w:val="B4F812D6"/>
@@ -5076,7 +5065,7 @@
       </w:rPr>
     </w:lvl>
   </w:abstractNum>
-  <w:abstractNum w:abstractNumId="20">
+  <w:abstractNum w:abstractNumId="20" w15:restartNumberingAfterBreak="0">
     <w:nsid w:val="6DFF15A9"/>
     <w:multiLevelType w:val="multilevel"/>
     <w:tmpl w:val="74960EF8"/>
@@ -5225,7 +5214,7 @@
       </w:rPr>
     </w:lvl>
   </w:abstractNum>
-  <w:abstractNum w:abstractNumId="21">
+  <w:abstractNum w:abstractNumId="21" w15:restartNumberingAfterBreak="0">
     <w:nsid w:val="78D55D7C"/>
     <w:multiLevelType w:val="hybridMultilevel"/>
     <w:tmpl w:val="7602A474"/>
@@ -5381,7 +5370,7 @@
 </file>
 
 <file path=word/styles.xml><?xml version="1.0" encoding="utf-8"?>
-<w:styles xmlns:r="http://schemas.openxmlformats.org/officeDocument/2006/relationships" xmlns:w="http://schemas.openxmlformats.org/wordprocessingml/2006/main">
+<w:styles xmlns:mc="http://schemas.openxmlformats.org/markup-compatibility/2006" xmlns:r="http://schemas.openxmlformats.org/officeDocument/2006/relationships" xmlns:w="http://schemas.openxmlformats.org/wordprocessingml/2006/main" xmlns:w14="http://schemas.microsoft.com/office/word/2010/wordml" xmlns:w15="http://schemas.microsoft.com/office/word/2012/wordml" xmlns:w16cid="http://schemas.microsoft.com/office/word/2016/wordml/cid" xmlns:w16se="http://schemas.microsoft.com/office/word/2015/wordml/symex" mc:Ignorable="w14 w15 w16se w16cid">
   <w:docDefaults>
     <w:rPrDefault>
       <w:rPr>
@@ -5397,144 +5386,383 @@
       </w:pPr>
     </w:pPrDefault>
   </w:docDefaults>
-  <w:latentStyles w:defLockedState="0" w:defUIPriority="99" w:defSemiHidden="1" w:defUnhideWhenUsed="1" w:defQFormat="0" w:count="267">
-    <w:lsdException w:name="Normal" w:semiHidden="0" w:uiPriority="0" w:unhideWhenUsed="0" w:qFormat="1"/>
-    <w:lsdException w:name="heading 1" w:semiHidden="0" w:uiPriority="9" w:unhideWhenUsed="0" w:qFormat="1"/>
-    <w:lsdException w:name="heading 2" w:uiPriority="9" w:qFormat="1"/>
-    <w:lsdException w:name="heading 3" w:uiPriority="9" w:qFormat="1"/>
-    <w:lsdException w:name="heading 4" w:uiPriority="9" w:qFormat="1"/>
-    <w:lsdException w:name="heading 5" w:uiPriority="9" w:qFormat="1"/>
-    <w:lsdException w:name="heading 6" w:uiPriority="9" w:qFormat="1"/>
-    <w:lsdException w:name="heading 7" w:uiPriority="9" w:qFormat="1"/>
-    <w:lsdException w:name="heading 8" w:uiPriority="9" w:qFormat="1"/>
-    <w:lsdException w:name="heading 9" w:uiPriority="9" w:qFormat="1"/>
-    <w:lsdException w:name="toc 1" w:uiPriority="39"/>
-    <w:lsdException w:name="toc 2" w:uiPriority="39"/>
-    <w:lsdException w:name="toc 3" w:uiPriority="39"/>
-    <w:lsdException w:name="toc 4" w:uiPriority="39"/>
-    <w:lsdException w:name="toc 5" w:uiPriority="39"/>
-    <w:lsdException w:name="toc 6" w:uiPriority="39"/>
-    <w:lsdException w:name="toc 7" w:uiPriority="39"/>
-    <w:lsdException w:name="toc 8" w:uiPriority="39"/>
-    <w:lsdException w:name="toc 9" w:uiPriority="39"/>
-    <w:lsdException w:name="caption" w:uiPriority="35" w:qFormat="1"/>
-    <w:lsdException w:name="Title" w:semiHidden="0" w:uiPriority="10" w:unhideWhenUsed="0" w:qFormat="1"/>
-    <w:lsdException w:name="Default Paragraph Font" w:uiPriority="1"/>
-    <w:lsdException w:name="Subtitle" w:semiHidden="0" w:uiPriority="11" w:unhideWhenUsed="0" w:qFormat="1"/>
-    <w:lsdException w:name="Strong" w:semiHidden="0" w:uiPriority="22" w:unhideWhenUsed="0" w:qFormat="1"/>
-    <w:lsdException w:name="Emphasis" w:semiHidden="0" w:uiPriority="20" w:unhideWhenUsed="0" w:qFormat="1"/>
-    <w:lsdException w:name="Table Grid" w:semiHidden="0" w:uiPriority="39" w:unhideWhenUsed="0"/>
-    <w:lsdException w:name="Placeholder Text" w:unhideWhenUsed="0"/>
-    <w:lsdException w:name="No Spacing" w:semiHidden="0" w:uiPriority="1" w:unhideWhenUsed="0" w:qFormat="1"/>
-    <w:lsdException w:name="Light Shading" w:semiHidden="0" w:uiPriority="60" w:unhideWhenUsed="0"/>
-    <w:lsdException w:name="Light List" w:semiHidden="0" w:uiPriority="61" w:unhideWhenUsed="0"/>
-    <w:lsdException w:name="Light Grid" w:semiHidden="0" w:uiPriority="62" w:unhideWhenUsed="0"/>
-    <w:lsdException w:name="Medium Shading 1" w:semiHidden="0" w:uiPriority="63" w:unhideWhenUsed="0"/>
-    <w:lsdException w:name="Medium Shading 2" w:semiHidden="0" w:uiPriority="64" w:unhideWhenUsed="0"/>
-    <w:lsdException w:name="Medium List 1" w:semiHidden="0" w:uiPriority="65" w:unhideWhenUsed="0"/>
-    <w:lsdException w:name="Medium List 2" w:semiHidden="0" w:uiPriority="66" w:unhideWhenUsed="0"/>
-    <w:lsdException w:name="Medium Grid 1" w:semiHidden="0" w:uiPriority="67" w:unhideWhenUsed="0"/>
-    <w:lsdException w:name="Medium Grid 2" w:semiHidden="0" w:uiPriority="68" w:unhideWhenUsed="0"/>
-    <w:lsdException w:name="Medium Grid 3" w:semiHidden="0" w:uiPriority="69" w:unhideWhenUsed="0"/>
-    <w:lsdException w:name="Dark List" w:semiHidden="0" w:uiPriority="70" w:unhideWhenUsed="0"/>
-    <w:lsdException w:name="Colorful Shading" w:semiHidden="0" w:uiPriority="71" w:unhideWhenUsed="0"/>
-    <w:lsdException w:name="Colorful List" w:semiHidden="0" w:uiPriority="72" w:unhideWhenUsed="0"/>
-    <w:lsdException w:name="Colorful Grid" w:semiHidden="0" w:uiPriority="73" w:unhideWhenUsed="0"/>
-    <w:lsdException w:name="Light Shading Accent 1" w:semiHidden="0" w:uiPriority="60" w:unhideWhenUsed="0"/>
-    <w:lsdException w:name="Light List Accent 1" w:semiHidden="0" w:uiPriority="61" w:unhideWhenUsed="0"/>
-    <w:lsdException w:name="Light Grid Accent 1" w:semiHidden="0" w:uiPriority="62" w:unhideWhenUsed="0"/>
-    <w:lsdException w:name="Medium Shading 1 Accent 1" w:semiHidden="0" w:uiPriority="63" w:unhideWhenUsed="0"/>
-    <w:lsdException w:name="Medium Shading 2 Accent 1" w:semiHidden="0" w:uiPriority="64" w:unhideWhenUsed="0"/>
-    <w:lsdException w:name="Medium List 1 Accent 1" w:semiHidden="0" w:uiPriority="65" w:unhideWhenUsed="0"/>
-    <w:lsdException w:name="Revision" w:unhideWhenUsed="0"/>
-    <w:lsdException w:name="List Paragraph" w:semiHidden="0" w:uiPriority="34" w:unhideWhenUsed="0" w:qFormat="1"/>
-    <w:lsdException w:name="Quote" w:semiHidden="0" w:uiPriority="29" w:unhideWhenUsed="0" w:qFormat="1"/>
-    <w:lsdException w:name="Intense Quote" w:semiHidden="0" w:uiPriority="30" w:unhideWhenUsed="0" w:qFormat="1"/>
-    <w:lsdException w:name="Medium List 2 Accent 1" w:semiHidden="0" w:uiPriority="66" w:unhideWhenUsed="0"/>
-    <w:lsdException w:name="Medium Grid 1 Accent 1" w:semiHidden="0" w:uiPriority="67" w:unhideWhenUsed="0"/>
-    <w:lsdException w:name="Medium Grid 2 Accent 1" w:semiHidden="0" w:uiPriority="68" w:unhideWhenUsed="0"/>
-    <w:lsdException w:name="Medium Grid 3 Accent 1" w:semiHidden="0" w:uiPriority="69" w:unhideWhenUsed="0"/>
-    <w:lsdException w:name="Dark List Accent 1" w:semiHidden="0" w:uiPriority="70" w:unhideWhenUsed="0"/>
-    <w:lsdException w:name="Colorful Shading Accent 1" w:semiHidden="0" w:uiPriority="71" w:unhideWhenUsed="0"/>
-    <w:lsdException w:name="Colorful List Accent 1" w:semiHidden="0" w:uiPriority="72" w:unhideWhenUsed="0"/>
-    <w:lsdException w:name="Colorful Grid Accent 1" w:semiHidden="0" w:uiPriority="73" w:unhideWhenUsed="0"/>
-    <w:lsdException w:name="Light Shading Accent 2" w:semiHidden="0" w:uiPriority="60" w:unhideWhenUsed="0"/>
-    <w:lsdException w:name="Light List Accent 2" w:semiHidden="0" w:uiPriority="61" w:unhideWhenUsed="0"/>
-    <w:lsdException w:name="Light Grid Accent 2" w:semiHidden="0" w:uiPriority="62" w:unhideWhenUsed="0"/>
-    <w:lsdException w:name="Medium Shading 1 Accent 2" w:semiHidden="0" w:uiPriority="63" w:unhideWhenUsed="0"/>
-    <w:lsdException w:name="Medium Shading 2 Accent 2" w:semiHidden="0" w:uiPriority="64" w:unhideWhenUsed="0"/>
-    <w:lsdException w:name="Medium List 1 Accent 2" w:semiHidden="0" w:uiPriority="65" w:unhideWhenUsed="0"/>
-    <w:lsdException w:name="Medium List 2 Accent 2" w:semiHidden="0" w:uiPriority="66" w:unhideWhenUsed="0"/>
-    <w:lsdException w:name="Medium Grid 1 Accent 2" w:semiHidden="0" w:uiPriority="67" w:unhideWhenUsed="0"/>
-    <w:lsdException w:name="Medium Grid 2 Accent 2" w:semiHidden="0" w:uiPriority="68" w:unhideWhenUsed="0"/>
-    <w:lsdException w:name="Medium Grid 3 Accent 2" w:semiHidden="0" w:uiPriority="69" w:unhideWhenUsed="0"/>
-    <w:lsdException w:name="Dark List Accent 2" w:semiHidden="0" w:uiPriority="70" w:unhideWhenUsed="0"/>
-    <w:lsdException w:name="Colorful Shading Accent 2" w:semiHidden="0" w:uiPriority="71" w:unhideWhenUsed="0"/>
-    <w:lsdException w:name="Colorful List Accent 2" w:semiHidden="0" w:uiPriority="72" w:unhideWhenUsed="0"/>
-    <w:lsdException w:name="Colorful Grid Accent 2" w:semiHidden="0" w:uiPriority="73" w:unhideWhenUsed="0"/>
-    <w:lsdException w:name="Light Shading Accent 3" w:semiHidden="0" w:uiPriority="60" w:unhideWhenUsed="0"/>
-    <w:lsdException w:name="Light List Accent 3" w:semiHidden="0" w:uiPriority="61" w:unhideWhenUsed="0"/>
-    <w:lsdException w:name="Light Grid Accent 3" w:semiHidden="0" w:uiPriority="62" w:unhideWhenUsed="0"/>
-    <w:lsdException w:name="Medium Shading 1 Accent 3" w:semiHidden="0" w:uiPriority="63" w:unhideWhenUsed="0"/>
-    <w:lsdException w:name="Medium Shading 2 Accent 3" w:semiHidden="0" w:uiPriority="64" w:unhideWhenUsed="0"/>
-    <w:lsdException w:name="Medium List 1 Accent 3" w:semiHidden="0" w:uiPriority="65" w:unhideWhenUsed="0"/>
-    <w:lsdException w:name="Medium List 2 Accent 3" w:semiHidden="0" w:uiPriority="66" w:unhideWhenUsed="0"/>
-    <w:lsdException w:name="Medium Grid 1 Accent 3" w:semiHidden="0" w:uiPriority="67" w:unhideWhenUsed="0"/>
-    <w:lsdException w:name="Medium Grid 2 Accent 3" w:semiHidden="0" w:uiPriority="68" w:unhideWhenUsed="0"/>
-    <w:lsdException w:name="Medium Grid 3 Accent 3" w:semiHidden="0" w:uiPriority="69" w:unhideWhenUsed="0"/>
-    <w:lsdException w:name="Dark List Accent 3" w:semiHidden="0" w:uiPriority="70" w:unhideWhenUsed="0"/>
-    <w:lsdException w:name="Colorful Shading Accent 3" w:semiHidden="0" w:uiPriority="71" w:unhideWhenUsed="0"/>
-    <w:lsdException w:name="Colorful List Accent 3" w:semiHidden="0" w:uiPriority="72" w:unhideWhenUsed="0"/>
-    <w:lsdException w:name="Colorful Grid Accent 3" w:semiHidden="0" w:uiPriority="73" w:unhideWhenUsed="0"/>
-    <w:lsdException w:name="Light Shading Accent 4" w:semiHidden="0" w:uiPriority="60" w:unhideWhenUsed="0"/>
-    <w:lsdException w:name="Light List Accent 4" w:semiHidden="0" w:uiPriority="61" w:unhideWhenUsed="0"/>
-    <w:lsdException w:name="Light Grid Accent 4" w:semiHidden="0" w:uiPriority="62" w:unhideWhenUsed="0"/>
-    <w:lsdException w:name="Medium Shading 1 Accent 4" w:semiHidden="0" w:uiPriority="63" w:unhideWhenUsed="0"/>
-    <w:lsdException w:name="Medium Shading 2 Accent 4" w:semiHidden="0" w:uiPriority="64" w:unhideWhenUsed="0"/>
-    <w:lsdException w:name="Medium List 1 Accent 4" w:semiHidden="0" w:uiPriority="65" w:unhideWhenUsed="0"/>
-    <w:lsdException w:name="Medium List 2 Accent 4" w:semiHidden="0" w:uiPriority="66" w:unhideWhenUsed="0"/>
-    <w:lsdException w:name="Medium Grid 1 Accent 4" w:semiHidden="0" w:uiPriority="67" w:unhideWhenUsed="0"/>
-    <w:lsdException w:name="Medium Grid 2 Accent 4" w:semiHidden="0" w:uiPriority="68" w:unhideWhenUsed="0"/>
-    <w:lsdException w:name="Medium Grid 3 Accent 4" w:semiHidden="0" w:uiPriority="69" w:unhideWhenUsed="0"/>
-    <w:lsdException w:name="Dark List Accent 4" w:semiHidden="0" w:uiPriority="70" w:unhideWhenUsed="0"/>
-    <w:lsdException w:name="Colorful Shading Accent 4" w:semiHidden="0" w:uiPriority="71" w:unhideWhenUsed="0"/>
-    <w:lsdException w:name="Colorful List Accent 4" w:semiHidden="0" w:uiPriority="72" w:unhideWhenUsed="0"/>
-    <w:lsdException w:name="Colorful Grid Accent 4" w:semiHidden="0" w:uiPriority="73" w:unhideWhenUsed="0"/>
-    <w:lsdException w:name="Light Shading Accent 5" w:semiHidden="0" w:uiPriority="60" w:unhideWhenUsed="0"/>
-    <w:lsdException w:name="Light List Accent 5" w:semiHidden="0" w:uiPriority="61" w:unhideWhenUsed="0"/>
-    <w:lsdException w:name="Light Grid Accent 5" w:semiHidden="0" w:uiPriority="62" w:unhideWhenUsed="0"/>
-    <w:lsdException w:name="Medium Shading 1 Accent 5" w:semiHidden="0" w:uiPriority="63" w:unhideWhenUsed="0"/>
-    <w:lsdException w:name="Medium Shading 2 Accent 5" w:semiHidden="0" w:uiPriority="64" w:unhideWhenUsed="0"/>
-    <w:lsdException w:name="Medium List 1 Accent 5" w:semiHidden="0" w:uiPriority="65" w:unhideWhenUsed="0"/>
-    <w:lsdException w:name="Medium List 2 Accent 5" w:semiHidden="0" w:uiPriority="66" w:unhideWhenUsed="0"/>
-    <w:lsdException w:name="Medium Grid 1 Accent 5" w:semiHidden="0" w:uiPriority="67" w:unhideWhenUsed="0"/>
-    <w:lsdException w:name="Medium Grid 2 Accent 5" w:semiHidden="0" w:uiPriority="68" w:unhideWhenUsed="0"/>
-    <w:lsdException w:name="Medium Grid 3 Accent 5" w:semiHidden="0" w:uiPriority="69" w:unhideWhenUsed="0"/>
-    <w:lsdException w:name="Dark List Accent 5" w:semiHidden="0" w:uiPriority="70" w:unhideWhenUsed="0"/>
-    <w:lsdException w:name="Colorful Shading Accent 5" w:semiHidden="0" w:uiPriority="71" w:unhideWhenUsed="0"/>
-    <w:lsdException w:name="Colorful List Accent 5" w:semiHidden="0" w:uiPriority="72" w:unhideWhenUsed="0"/>
-    <w:lsdException w:name="Colorful Grid Accent 5" w:semiHidden="0" w:uiPriority="73" w:unhideWhenUsed="0"/>
-    <w:lsdException w:name="Light Shading Accent 6" w:semiHidden="0" w:uiPriority="60" w:unhideWhenUsed="0"/>
-    <w:lsdException w:name="Light List Accent 6" w:semiHidden="0" w:uiPriority="61" w:unhideWhenUsed="0"/>
-    <w:lsdException w:name="Light Grid Accent 6" w:semiHidden="0" w:uiPriority="62" w:unhideWhenUsed="0"/>
-    <w:lsdException w:name="Medium Shading 1 Accent 6" w:semiHidden="0" w:uiPriority="63" w:unhideWhenUsed="0"/>
-    <w:lsdException w:name="Medium Shading 2 Accent 6" w:semiHidden="0" w:uiPriority="64" w:unhideWhenUsed="0"/>
-    <w:lsdException w:name="Medium List 1 Accent 6" w:semiHidden="0" w:uiPriority="65" w:unhideWhenUsed="0"/>
-    <w:lsdException w:name="Medium List 2 Accent 6" w:semiHidden="0" w:uiPriority="66" w:unhideWhenUsed="0"/>
-    <w:lsdException w:name="Medium Grid 1 Accent 6" w:semiHidden="0" w:uiPriority="67" w:unhideWhenUsed="0"/>
-    <w:lsdException w:name="Medium Grid 2 Accent 6" w:semiHidden="0" w:uiPriority="68" w:unhideWhenUsed="0"/>
-    <w:lsdException w:name="Medium Grid 3 Accent 6" w:semiHidden="0" w:uiPriority="69" w:unhideWhenUsed="0"/>
-    <w:lsdException w:name="Dark List Accent 6" w:semiHidden="0" w:uiPriority="70" w:unhideWhenUsed="0"/>
-    <w:lsdException w:name="Colorful Shading Accent 6" w:semiHidden="0" w:uiPriority="71" w:unhideWhenUsed="0"/>
-    <w:lsdException w:name="Colorful List Accent 6" w:semiHidden="0" w:uiPriority="72" w:unhideWhenUsed="0"/>
-    <w:lsdException w:name="Colorful Grid Accent 6" w:semiHidden="0" w:uiPriority="73" w:unhideWhenUsed="0"/>
-    <w:lsdException w:name="Subtle Emphasis" w:semiHidden="0" w:uiPriority="19" w:unhideWhenUsed="0" w:qFormat="1"/>
-    <w:lsdException w:name="Intense Emphasis" w:semiHidden="0" w:uiPriority="21" w:unhideWhenUsed="0" w:qFormat="1"/>
-    <w:lsdException w:name="Subtle Reference" w:semiHidden="0" w:uiPriority="31" w:unhideWhenUsed="0" w:qFormat="1"/>
-    <w:lsdException w:name="Intense Reference" w:semiHidden="0" w:uiPriority="32" w:unhideWhenUsed="0" w:qFormat="1"/>
-    <w:lsdException w:name="Book Title" w:semiHidden="0" w:uiPriority="33" w:unhideWhenUsed="0" w:qFormat="1"/>
-    <w:lsdException w:name="Bibliography" w:uiPriority="37"/>
-    <w:lsdException w:name="TOC Heading" w:uiPriority="39" w:qFormat="1"/>
+  <w:latentStyles w:defLockedState="0" w:defUIPriority="99" w:defSemiHidden="0" w:defUnhideWhenUsed="0" w:defQFormat="0" w:count="376">
+    <w:lsdException w:name="Normal" w:uiPriority="0" w:qFormat="1"/>
+    <w:lsdException w:name="heading 1" w:uiPriority="9" w:qFormat="1"/>
+    <w:lsdException w:name="heading 2" w:semiHidden="1" w:uiPriority="9" w:unhideWhenUsed="1" w:qFormat="1"/>
+    <w:lsdException w:name="heading 3" w:semiHidden="1" w:uiPriority="9" w:unhideWhenUsed="1" w:qFormat="1"/>
+    <w:lsdException w:name="heading 4" w:semiHidden="1" w:uiPriority="9" w:unhideWhenUsed="1" w:qFormat="1"/>
+    <w:lsdException w:name="heading 5" w:semiHidden="1" w:uiPriority="9" w:unhideWhenUsed="1" w:qFormat="1"/>
+    <w:lsdException w:name="heading 6" w:semiHidden="1" w:uiPriority="9" w:unhideWhenUsed="1" w:qFormat="1"/>
+    <w:lsdException w:name="heading 7" w:semiHidden="1" w:uiPriority="9" w:unhideWhenUsed="1" w:qFormat="1"/>
+    <w:lsdException w:name="heading 8" w:semiHidden="1" w:uiPriority="9" w:unhideWhenUsed="1" w:qFormat="1"/>
+    <w:lsdException w:name="heading 9" w:semiHidden="1" w:uiPriority="9" w:unhideWhenUsed="1" w:qFormat="1"/>
+    <w:lsdException w:name="index 1" w:semiHidden="1" w:unhideWhenUsed="1"/>
+    <w:lsdException w:name="index 2" w:semiHidden="1" w:unhideWhenUsed="1"/>
+    <w:lsdException w:name="index 3" w:semiHidden="1" w:unhideWhenUsed="1"/>
+    <w:lsdException w:name="index 4" w:semiHidden="1" w:unhideWhenUsed="1"/>
+    <w:lsdException w:name="index 5" w:semiHidden="1" w:unhideWhenUsed="1"/>
+    <w:lsdException w:name="index 6" w:semiHidden="1" w:unhideWhenUsed="1"/>
+    <w:lsdException w:name="index 7" w:semiHidden="1" w:unhideWhenUsed="1"/>
+    <w:lsdException w:name="index 8" w:semiHidden="1" w:unhideWhenUsed="1"/>
+    <w:lsdException w:name="index 9" w:semiHidden="1" w:unhideWhenUsed="1"/>
+    <w:lsdException w:name="toc 1" w:semiHidden="1" w:uiPriority="39" w:unhideWhenUsed="1"/>
+    <w:lsdException w:name="toc 2" w:semiHidden="1" w:uiPriority="39" w:unhideWhenUsed="1"/>
+    <w:lsdException w:name="toc 3" w:semiHidden="1" w:uiPriority="39" w:unhideWhenUsed="1"/>
+    <w:lsdException w:name="toc 4" w:semiHidden="1" w:uiPriority="39" w:unhideWhenUsed="1"/>
+    <w:lsdException w:name="toc 5" w:semiHidden="1" w:uiPriority="39" w:unhideWhenUsed="1"/>
+    <w:lsdException w:name="toc 6" w:semiHidden="1" w:uiPriority="39" w:unhideWhenUsed="1"/>
+    <w:lsdException w:name="toc 7" w:semiHidden="1" w:uiPriority="39" w:unhideWhenUsed="1"/>
+    <w:lsdException w:name="toc 8" w:semiHidden="1" w:uiPriority="39" w:unhideWhenUsed="1"/>
+    <w:lsdException w:name="toc 9" w:semiHidden="1" w:uiPriority="39" w:unhideWhenUsed="1"/>
+    <w:lsdException w:name="Normal Indent" w:semiHidden="1" w:unhideWhenUsed="1"/>
+    <w:lsdException w:name="footnote text" w:semiHidden="1" w:unhideWhenUsed="1"/>
+    <w:lsdException w:name="annotation text" w:semiHidden="1" w:unhideWhenUsed="1"/>
+    <w:lsdException w:name="header" w:semiHidden="1" w:unhideWhenUsed="1"/>
+    <w:lsdException w:name="footer" w:semiHidden="1" w:unhideWhenUsed="1"/>
+    <w:lsdException w:name="index heading" w:semiHidden="1" w:unhideWhenUsed="1"/>
+    <w:lsdException w:name="caption" w:semiHidden="1" w:uiPriority="35" w:unhideWhenUsed="1" w:qFormat="1"/>
+    <w:lsdException w:name="table of figures" w:semiHidden="1" w:unhideWhenUsed="1"/>
+    <w:lsdException w:name="envelope address" w:semiHidden="1" w:unhideWhenUsed="1"/>
+    <w:lsdException w:name="envelope return" w:semiHidden="1" w:unhideWhenUsed="1"/>
+    <w:lsdException w:name="footnote reference" w:semiHidden="1" w:unhideWhenUsed="1"/>
+    <w:lsdException w:name="annotation reference" w:semiHidden="1" w:unhideWhenUsed="1"/>
+    <w:lsdException w:name="line number" w:semiHidden="1" w:unhideWhenUsed="1"/>
+    <w:lsdException w:name="page number" w:semiHidden="1" w:unhideWhenUsed="1"/>
+    <w:lsdException w:name="endnote reference" w:semiHidden="1" w:unhideWhenUsed="1"/>
+    <w:lsdException w:name="endnote text" w:semiHidden="1" w:unhideWhenUsed="1"/>
+    <w:lsdException w:name="table of authorities" w:semiHidden="1" w:unhideWhenUsed="1"/>
+    <w:lsdException w:name="macro" w:semiHidden="1" w:unhideWhenUsed="1"/>
+    <w:lsdException w:name="toa heading" w:semiHidden="1" w:unhideWhenUsed="1"/>
+    <w:lsdException w:name="List" w:semiHidden="1" w:unhideWhenUsed="1"/>
+    <w:lsdException w:name="List Bullet" w:semiHidden="1" w:unhideWhenUsed="1"/>
+    <w:lsdException w:name="List Number" w:semiHidden="1" w:unhideWhenUsed="1"/>
+    <w:lsdException w:name="List 2" w:semiHidden="1" w:unhideWhenUsed="1"/>
+    <w:lsdException w:name="List 3" w:semiHidden="1" w:unhideWhenUsed="1"/>
+    <w:lsdException w:name="List 4" w:semiHidden="1" w:unhideWhenUsed="1"/>
+    <w:lsdException w:name="List 5" w:semiHidden="1" w:unhideWhenUsed="1"/>
+    <w:lsdException w:name="List Bullet 2" w:semiHidden="1" w:unhideWhenUsed="1"/>
+    <w:lsdException w:name="List Bullet 3" w:semiHidden="1" w:unhideWhenUsed="1"/>
+    <w:lsdException w:name="List Bullet 4" w:semiHidden="1" w:unhideWhenUsed="1"/>
+    <w:lsdException w:name="List Bullet 5" w:semiHidden="1" w:unhideWhenUsed="1"/>
+    <w:lsdException w:name="List Number 2" w:semiHidden="1" w:unhideWhenUsed="1"/>
+    <w:lsdException w:name="List Number 3" w:semiHidden="1" w:unhideWhenUsed="1"/>
+    <w:lsdException w:name="List Number 4" w:semiHidden="1" w:unhideWhenUsed="1"/>
+    <w:lsdException w:name="List Number 5" w:semiHidden="1" w:unhideWhenUsed="1"/>
+    <w:lsdException w:name="Title" w:uiPriority="10" w:qFormat="1"/>
+    <w:lsdException w:name="Closing" w:semiHidden="1" w:unhideWhenUsed="1"/>
+    <w:lsdException w:name="Signature" w:semiHidden="1" w:unhideWhenUsed="1"/>
+    <w:lsdException w:name="Default Paragraph Font" w:semiHidden="1" w:uiPriority="1" w:unhideWhenUsed="1"/>
+    <w:lsdException w:name="Body Text" w:semiHidden="1" w:unhideWhenUsed="1"/>
+    <w:lsdException w:name="Body Text Indent" w:semiHidden="1" w:unhideWhenUsed="1"/>
+    <w:lsdException w:name="List Continue" w:semiHidden="1" w:unhideWhenUsed="1"/>
+    <w:lsdException w:name="List Continue 2" w:semiHidden="1" w:unhideWhenUsed="1"/>
+    <w:lsdException w:name="List Continue 3" w:semiHidden="1" w:unhideWhenUsed="1"/>
+    <w:lsdException w:name="List Continue 4" w:semiHidden="1" w:unhideWhenUsed="1"/>
+    <w:lsdException w:name="List Continue 5" w:semiHidden="1" w:unhideWhenUsed="1"/>
+    <w:lsdException w:name="Message Header" w:semiHidden="1" w:unhideWhenUsed="1"/>
+    <w:lsdException w:name="Subtitle" w:uiPriority="11" w:qFormat="1"/>
+    <w:lsdException w:name="Salutation" w:semiHidden="1" w:unhideWhenUsed="1"/>
+    <w:lsdException w:name="Date" w:semiHidden="1" w:unhideWhenUsed="1"/>
+    <w:lsdException w:name="Body Text First Indent" w:semiHidden="1" w:unhideWhenUsed="1"/>
+    <w:lsdException w:name="Body Text First Indent 2" w:semiHidden="1" w:unhideWhenUsed="1"/>
+    <w:lsdException w:name="Note Heading" w:semiHidden="1" w:unhideWhenUsed="1"/>
+    <w:lsdException w:name="Body Text 2" w:semiHidden="1" w:unhideWhenUsed="1"/>
+    <w:lsdException w:name="Body Text 3" w:semiHidden="1" w:unhideWhenUsed="1"/>
+    <w:lsdException w:name="Body Text Indent 2" w:semiHidden="1" w:unhideWhenUsed="1"/>
+    <w:lsdException w:name="Body Text Indent 3" w:semiHidden="1" w:unhideWhenUsed="1"/>
+    <w:lsdException w:name="Block Text" w:semiHidden="1" w:unhideWhenUsed="1"/>
+    <w:lsdException w:name="Hyperlink" w:semiHidden="1" w:unhideWhenUsed="1"/>
+    <w:lsdException w:name="FollowedHyperlink" w:semiHidden="1" w:unhideWhenUsed="1"/>
+    <w:lsdException w:name="Strong" w:uiPriority="22" w:qFormat="1"/>
+    <w:lsdException w:name="Emphasis" w:uiPriority="20" w:qFormat="1"/>
+    <w:lsdException w:name="Document Map" w:semiHidden="1" w:unhideWhenUsed="1"/>
+    <w:lsdException w:name="Plain Text" w:semiHidden="1" w:unhideWhenUsed="1"/>
+    <w:lsdException w:name="E-mail Signature" w:semiHidden="1" w:unhideWhenUsed="1"/>
+    <w:lsdException w:name="HTML Top of Form" w:semiHidden="1" w:unhideWhenUsed="1"/>
+    <w:lsdException w:name="HTML Bottom of Form" w:semiHidden="1" w:unhideWhenUsed="1"/>
+    <w:lsdException w:name="Normal (Web)" w:semiHidden="1" w:unhideWhenUsed="1"/>
+    <w:lsdException w:name="HTML Acronym" w:semiHidden="1" w:unhideWhenUsed="1"/>
+    <w:lsdException w:name="HTML Address" w:semiHidden="1" w:unhideWhenUsed="1"/>
+    <w:lsdException w:name="HTML Cite" w:semiHidden="1" w:unhideWhenUsed="1"/>
+    <w:lsdException w:name="HTML Code" w:semiHidden="1" w:unhideWhenUsed="1"/>
+    <w:lsdException w:name="HTML Definition" w:semiHidden="1" w:unhideWhenUsed="1"/>
+    <w:lsdException w:name="HTML Keyboard" w:semiHidden="1" w:unhideWhenUsed="1"/>
+    <w:lsdException w:name="HTML Preformatted" w:semiHidden="1" w:unhideWhenUsed="1"/>
+    <w:lsdException w:name="HTML Sample" w:semiHidden="1" w:unhideWhenUsed="1"/>
+    <w:lsdException w:name="HTML Typewriter" w:semiHidden="1" w:unhideWhenUsed="1"/>
+    <w:lsdException w:name="HTML Variable" w:semiHidden="1" w:unhideWhenUsed="1"/>
+    <w:lsdException w:name="Normal Table" w:semiHidden="1" w:unhideWhenUsed="1"/>
+    <w:lsdException w:name="annotation subject" w:semiHidden="1" w:unhideWhenUsed="1"/>
+    <w:lsdException w:name="No List" w:semiHidden="1" w:unhideWhenUsed="1"/>
+    <w:lsdException w:name="Outline List 1" w:semiHidden="1" w:unhideWhenUsed="1"/>
+    <w:lsdException w:name="Outline List 2" w:semiHidden="1" w:unhideWhenUsed="1"/>
+    <w:lsdException w:name="Outline List 3" w:semiHidden="1" w:unhideWhenUsed="1"/>
+    <w:lsdException w:name="Table Simple 1" w:semiHidden="1" w:unhideWhenUsed="1"/>
+    <w:lsdException w:name="Table Simple 2" w:semiHidden="1" w:unhideWhenUsed="1"/>
+    <w:lsdException w:name="Table Simple 3" w:semiHidden="1" w:unhideWhenUsed="1"/>
+    <w:lsdException w:name="Table Classic 1" w:semiHidden="1" w:unhideWhenUsed="1"/>
+    <w:lsdException w:name="Table Classic 2" w:semiHidden="1" w:unhideWhenUsed="1"/>
+    <w:lsdException w:name="Table Classic 3" w:semiHidden="1" w:unhideWhenUsed="1"/>
+    <w:lsdException w:name="Table Classic 4" w:semiHidden="1" w:unhideWhenUsed="1"/>
+    <w:lsdException w:name="Table Colorful 1" w:semiHidden="1" w:unhideWhenUsed="1"/>
+    <w:lsdException w:name="Table Colorful 2" w:semiHidden="1" w:unhideWhenUsed="1"/>
+    <w:lsdException w:name="Table Colorful 3" w:semiHidden="1" w:unhideWhenUsed="1"/>
+    <w:lsdException w:name="Table Columns 1" w:semiHidden="1" w:unhideWhenUsed="1"/>
+    <w:lsdException w:name="Table Columns 2" w:semiHidden="1" w:unhideWhenUsed="1"/>
+    <w:lsdException w:name="Table Columns 3" w:semiHidden="1" w:unhideWhenUsed="1"/>
+    <w:lsdException w:name="Table Columns 4" w:semiHidden="1" w:unhideWhenUsed="1"/>
+    <w:lsdException w:name="Table Columns 5" w:semiHidden="1" w:unhideWhenUsed="1"/>
+    <w:lsdException w:name="Table Grid 1" w:semiHidden="1" w:unhideWhenUsed="1"/>
+    <w:lsdException w:name="Table Grid 2" w:semiHidden="1" w:unhideWhenUsed="1"/>
+    <w:lsdException w:name="Table Grid 3" w:semiHidden="1" w:unhideWhenUsed="1"/>
+    <w:lsdException w:name="Table Grid 4" w:semiHidden="1" w:unhideWhenUsed="1"/>
+    <w:lsdException w:name="Table Grid 5" w:semiHidden="1" w:unhideWhenUsed="1"/>
+    <w:lsdException w:name="Table Grid 6" w:semiHidden="1" w:unhideWhenUsed="1"/>
+    <w:lsdException w:name="Table Grid 7" w:semiHidden="1" w:unhideWhenUsed="1"/>
+    <w:lsdException w:name="Table Grid 8" w:semiHidden="1" w:unhideWhenUsed="1"/>
+    <w:lsdException w:name="Table List 1" w:semiHidden="1" w:unhideWhenUsed="1"/>
+    <w:lsdException w:name="Table List 2" w:semiHidden="1" w:unhideWhenUsed="1"/>
+    <w:lsdException w:name="Table List 3" w:semiHidden="1" w:unhideWhenUsed="1"/>
+    <w:lsdException w:name="Table List 4" w:semiHidden="1" w:unhideWhenUsed="1"/>
+    <w:lsdException w:name="Table List 5" w:semiHidden="1" w:unhideWhenUsed="1"/>
+    <w:lsdException w:name="Table List 6" w:semiHidden="1" w:unhideWhenUsed="1"/>
+    <w:lsdException w:name="Table List 7" w:semiHidden="1" w:unhideWhenUsed="1"/>
+    <w:lsdException w:name="Table List 8" w:semiHidden="1" w:unhideWhenUsed="1"/>
+    <w:lsdException w:name="Table 3D effects 1" w:semiHidden="1" w:unhideWhenUsed="1"/>
+    <w:lsdException w:name="Table 3D effects 2" w:semiHidden="1" w:unhideWhenUsed="1"/>
+    <w:lsdException w:name="Table 3D effects 3" w:semiHidden="1" w:unhideWhenUsed="1"/>
+    <w:lsdException w:name="Table Contemporary" w:semiHidden="1" w:unhideWhenUsed="1"/>
+    <w:lsdException w:name="Table Elegant" w:semiHidden="1" w:unhideWhenUsed="1"/>
+    <w:lsdException w:name="Table Professional" w:semiHidden="1" w:unhideWhenUsed="1"/>
+    <w:lsdException w:name="Table Subtle 1" w:semiHidden="1" w:unhideWhenUsed="1"/>
+    <w:lsdException w:name="Table Subtle 2" w:semiHidden="1" w:unhideWhenUsed="1"/>
+    <w:lsdException w:name="Table Web 1" w:semiHidden="1" w:unhideWhenUsed="1"/>
+    <w:lsdException w:name="Table Web 2" w:semiHidden="1" w:unhideWhenUsed="1"/>
+    <w:lsdException w:name="Table Web 3" w:semiHidden="1" w:unhideWhenUsed="1"/>
+    <w:lsdException w:name="Balloon Text" w:semiHidden="1" w:unhideWhenUsed="1"/>
+    <w:lsdException w:name="Table Grid" w:semiHidden="1" w:uiPriority="39" w:unhideWhenUsed="1"/>
+    <w:lsdException w:name="Table Theme" w:semiHidden="1" w:unhideWhenUsed="1"/>
+    <w:lsdException w:name="Placeholder Text" w:semiHidden="1"/>
+    <w:lsdException w:name="No Spacing" w:uiPriority="1" w:qFormat="1"/>
+    <w:lsdException w:name="Light Shading" w:uiPriority="60"/>
+    <w:lsdException w:name="Light List" w:uiPriority="61"/>
+    <w:lsdException w:name="Light Grid" w:uiPriority="62"/>
+    <w:lsdException w:name="Medium Shading 1" w:uiPriority="63"/>
+    <w:lsdException w:name="Medium Shading 2" w:uiPriority="64"/>
+    <w:lsdException w:name="Medium List 1" w:uiPriority="65"/>
+    <w:lsdException w:name="Medium List 2" w:uiPriority="66"/>
+    <w:lsdException w:name="Medium Grid 1" w:uiPriority="67"/>
+    <w:lsdException w:name="Medium Grid 2" w:uiPriority="68"/>
+    <w:lsdException w:name="Medium Grid 3" w:uiPriority="69"/>
+    <w:lsdException w:name="Dark List" w:uiPriority="70"/>
+    <w:lsdException w:name="Colorful Shading" w:uiPriority="71"/>
+    <w:lsdException w:name="Colorful List" w:uiPriority="72"/>
+    <w:lsdException w:name="Colorful Grid" w:uiPriority="73"/>
+    <w:lsdException w:name="Light Shading Accent 1" w:uiPriority="60"/>
+    <w:lsdException w:name="Light List Accent 1" w:uiPriority="61"/>
+    <w:lsdException w:name="Light Grid Accent 1" w:uiPriority="62"/>
+    <w:lsdException w:name="Medium Shading 1 Accent 1" w:uiPriority="63"/>
+    <w:lsdException w:name="Medium Shading 2 Accent 1" w:uiPriority="64"/>
+    <w:lsdException w:name="Medium List 1 Accent 1" w:uiPriority="65"/>
+    <w:lsdException w:name="Revision" w:semiHidden="1"/>
+    <w:lsdException w:name="List Paragraph" w:uiPriority="34" w:qFormat="1"/>
+    <w:lsdException w:name="Quote" w:uiPriority="29" w:qFormat="1"/>
+    <w:lsdException w:name="Intense Quote" w:uiPriority="30" w:qFormat="1"/>
+    <w:lsdException w:name="Medium List 2 Accent 1" w:uiPriority="66"/>
+    <w:lsdException w:name="Medium Grid 1 Accent 1" w:uiPriority="67"/>
+    <w:lsdException w:name="Medium Grid 2 Accent 1" w:uiPriority="68"/>
+    <w:lsdException w:name="Medium Grid 3 Accent 1" w:uiPriority="69"/>
+    <w:lsdException w:name="Dark List Accent 1" w:uiPriority="70"/>
+    <w:lsdException w:name="Colorful Shading Accent 1" w:uiPriority="71"/>
+    <w:lsdException w:name="Colorful List Accent 1" w:uiPriority="72"/>
+    <w:lsdException w:name="Colorful Grid Accent 1" w:uiPriority="73"/>
+    <w:lsdException w:name="Light Shading Accent 2" w:uiPriority="60"/>
+    <w:lsdException w:name="Light List Accent 2" w:uiPriority="61"/>
+    <w:lsdException w:name="Light Grid Accent 2" w:uiPriority="62"/>
+    <w:lsdException w:name="Medium Shading 1 Accent 2" w:uiPriority="63"/>
+    <w:lsdException w:name="Medium Shading 2 Accent 2" w:uiPriority="64"/>
+    <w:lsdException w:name="Medium List 1 Accent 2" w:uiPriority="65"/>
+    <w:lsdException w:name="Medium List 2 Accent 2" w:uiPriority="66"/>
+    <w:lsdException w:name="Medium Grid 1 Accent 2" w:uiPriority="67"/>
+    <w:lsdException w:name="Medium Grid 2 Accent 2" w:uiPriority="68"/>
+    <w:lsdException w:name="Medium Grid 3 Accent 2" w:uiPriority="69"/>
+    <w:lsdException w:name="Dark List Accent 2" w:uiPriority="70"/>
+    <w:lsdException w:name="Colorful Shading Accent 2" w:uiPriority="71"/>
+    <w:lsdException w:name="Colorful List Accent 2" w:uiPriority="72"/>
+    <w:lsdException w:name="Colorful Grid Accent 2" w:uiPriority="73"/>
+    <w:lsdException w:name="Light Shading Accent 3" w:uiPriority="60"/>
+    <w:lsdException w:name="Light List Accent 3" w:uiPriority="61"/>
+    <w:lsdException w:name="Light Grid Accent 3" w:uiPriority="62"/>
+    <w:lsdException w:name="Medium Shading 1 Accent 3" w:uiPriority="63"/>
+    <w:lsdException w:name="Medium Shading 2 Accent 3" w:uiPriority="64"/>
+    <w:lsdException w:name="Medium List 1 Accent 3" w:uiPriority="65"/>
+    <w:lsdException w:name="Medium List 2 Accent 3" w:uiPriority="66"/>
+    <w:lsdException w:name="Medium Grid 1 Accent 3" w:uiPriority="67"/>
+    <w:lsdException w:name="Medium Grid 2 Accent 3" w:uiPriority="68"/>
+    <w:lsdException w:name="Medium Grid 3 Accent 3" w:uiPriority="69"/>
+    <w:lsdException w:name="Dark List Accent 3" w:uiPriority="70"/>
+    <w:lsdException w:name="Colorful Shading Accent 3" w:uiPriority="71"/>
+    <w:lsdException w:name="Colorful List Accent 3" w:uiPriority="72"/>
+    <w:lsdException w:name="Colorful Grid Accent 3" w:uiPriority="73"/>
+    <w:lsdException w:name="Light Shading Accent 4" w:uiPriority="60"/>
+    <w:lsdException w:name="Light List Accent 4" w:uiPriority="61"/>
+    <w:lsdException w:name="Light Grid Accent 4" w:uiPriority="62"/>
+    <w:lsdException w:name="Medium Shading 1 Accent 4" w:uiPriority="63"/>
+    <w:lsdException w:name="Medium Shading 2 Accent 4" w:uiPriority="64"/>
+    <w:lsdException w:name="Medium List 1 Accent 4" w:uiPriority="65"/>
+    <w:lsdException w:name="Medium List 2 Accent 4" w:uiPriority="66"/>
+    <w:lsdException w:name="Medium Grid 1 Accent 4" w:uiPriority="67"/>
+    <w:lsdException w:name="Medium Grid 2 Accent 4" w:uiPriority="68"/>
+    <w:lsdException w:name="Medium Grid 3 Accent 4" w:uiPriority="69"/>
+    <w:lsdException w:name="Dark List Accent 4" w:uiPriority="70"/>
+    <w:lsdException w:name="Colorful Shading Accent 4" w:uiPriority="71"/>
+    <w:lsdException w:name="Colorful List Accent 4" w:uiPriority="72"/>
+    <w:lsdException w:name="Colorful Grid Accent 4" w:uiPriority="73"/>
+    <w:lsdException w:name="Light Shading Accent 5" w:uiPriority="60"/>
+    <w:lsdException w:name="Light List Accent 5" w:uiPriority="61"/>
+    <w:lsdException w:name="Light Grid Accent 5" w:uiPriority="62"/>
+    <w:lsdException w:name="Medium Shading 1 Accent 5" w:uiPriority="63"/>
+    <w:lsdException w:name="Medium Shading 2 Accent 5" w:uiPriority="64"/>
+    <w:lsdException w:name="Medium List 1 Accent 5" w:uiPriority="65"/>
+    <w:lsdException w:name="Medium List 2 Accent 5" w:uiPriority="66"/>
+    <w:lsdException w:name="Medium Grid 1 Accent 5" w:uiPriority="67"/>
+    <w:lsdException w:name="Medium Grid 2 Accent 5" w:uiPriority="68"/>
+    <w:lsdException w:name="Medium Grid 3 Accent 5" w:uiPriority="69"/>
+    <w:lsdException w:name="Dark List Accent 5" w:uiPriority="70"/>
+    <w:lsdException w:name="Colorful Shading Accent 5" w:uiPriority="71"/>
+    <w:lsdException w:name="Colorful List Accent 5" w:uiPriority="72"/>
+    <w:lsdException w:name="Colorful Grid Accent 5" w:uiPriority="73"/>
+    <w:lsdException w:name="Light Shading Accent 6" w:uiPriority="60"/>
+    <w:lsdException w:name="Light List Accent 6" w:uiPriority="61"/>
+    <w:lsdException w:name="Light Grid Accent 6" w:uiPriority="62"/>
+    <w:lsdException w:name="Medium Shading 1 Accent 6" w:uiPriority="63"/>
+    <w:lsdException w:name="Medium Shading 2 Accent 6" w:uiPriority="64"/>
+    <w:lsdException w:name="Medium List 1 Accent 6" w:uiPriority="65"/>
+    <w:lsdException w:name="Medium List 2 Accent 6" w:uiPriority="66"/>
+    <w:lsdException w:name="Medium Grid 1 Accent 6" w:uiPriority="67"/>
+    <w:lsdException w:name="Medium Grid 2 Accent 6" w:uiPriority="68"/>
+    <w:lsdException w:name="Medium Grid 3 Accent 6" w:uiPriority="69"/>
+    <w:lsdException w:name="Dark List Accent 6" w:uiPriority="70"/>
+    <w:lsdException w:name="Colorful Shading Accent 6" w:uiPriority="71"/>
+    <w:lsdException w:name="Colorful List Accent 6" w:uiPriority="72"/>
+    <w:lsdException w:name="Colorful Grid Accent 6" w:uiPriority="73"/>
+    <w:lsdException w:name="Subtle Emphasis" w:uiPriority="19" w:qFormat="1"/>
+    <w:lsdException w:name="Intense Emphasis" w:uiPriority="21" w:qFormat="1"/>
+    <w:lsdException w:name="Subtle Reference" w:uiPriority="31" w:qFormat="1"/>
+    <w:lsdException w:name="Intense Reference" w:uiPriority="32" w:qFormat="1"/>
+    <w:lsdException w:name="Book Title" w:uiPriority="33" w:qFormat="1"/>
+    <w:lsdException w:name="Bibliography" w:semiHidden="1" w:uiPriority="37" w:unhideWhenUsed="1"/>
+    <w:lsdException w:name="TOC Heading" w:semiHidden="1" w:uiPriority="39" w:unhideWhenUsed="1" w:qFormat="1"/>
+    <w:lsdException w:name="Plain Table 1" w:uiPriority="41"/>
+    <w:lsdException w:name="Plain Table 2" w:uiPriority="42"/>
+    <w:lsdException w:name="Plain Table 3" w:uiPriority="43"/>
+    <w:lsdException w:name="Plain Table 4" w:uiPriority="44"/>
+    <w:lsdException w:name="Plain Table 5" w:uiPriority="45"/>
+    <w:lsdException w:name="Grid Table Light" w:uiPriority="40"/>
+    <w:lsdException w:name="Grid Table 1 Light" w:uiPriority="46"/>
+    <w:lsdException w:name="Grid Table 2" w:uiPriority="47"/>
+    <w:lsdException w:name="Grid Table 3" w:uiPriority="48"/>
+    <w:lsdException w:name="Grid Table 4" w:uiPriority="49"/>
+    <w:lsdException w:name="Grid Table 5 Dark" w:uiPriority="50"/>
+    <w:lsdException w:name="Grid Table 6 Colorful" w:uiPriority="51"/>
+    <w:lsdException w:name="Grid Table 7 Colorful" w:uiPriority="52"/>
+    <w:lsdException w:name="Grid Table 1 Light Accent 1" w:uiPriority="46"/>
+    <w:lsdException w:name="Grid Table 2 Accent 1" w:uiPriority="47"/>
+    <w:lsdException w:name="Grid Table 3 Accent 1" w:uiPriority="48"/>
+    <w:lsdException w:name="Grid Table 4 Accent 1" w:uiPriority="49"/>
+    <w:lsdException w:name="Grid Table 5 Dark Accent 1" w:uiPriority="50"/>
+    <w:lsdException w:name="Grid Table 6 Colorful Accent 1" w:uiPriority="51"/>
+    <w:lsdException w:name="Grid Table 7 Colorful Accent 1" w:uiPriority="52"/>
+    <w:lsdException w:name="Grid Table 1 Light Accent 2" w:uiPriority="46"/>
+    <w:lsdException w:name="Grid Table 2 Accent 2" w:uiPriority="47"/>
+    <w:lsdException w:name="Grid Table 3 Accent 2" w:uiPriority="48"/>
+    <w:lsdException w:name="Grid Table 4 Accent 2" w:uiPriority="49"/>
+    <w:lsdException w:name="Grid Table 5 Dark Accent 2" w:uiPriority="50"/>
+    <w:lsdException w:name="Grid Table 6 Colorful Accent 2" w:uiPriority="51"/>
+    <w:lsdException w:name="Grid Table 7 Colorful Accent 2" w:uiPriority="52"/>
+    <w:lsdException w:name="Grid Table 1 Light Accent 3" w:uiPriority="46"/>
+    <w:lsdException w:name="Grid Table 2 Accent 3" w:uiPriority="47"/>
+    <w:lsdException w:name="Grid Table 3 Accent 3" w:uiPriority="48"/>
+    <w:lsdException w:name="Grid Table 4 Accent 3" w:uiPriority="49"/>
+    <w:lsdException w:name="Grid Table 5 Dark Accent 3" w:uiPriority="50"/>
+    <w:lsdException w:name="Grid Table 6 Colorful Accent 3" w:uiPriority="51"/>
+    <w:lsdException w:name="Grid Table 7 Colorful Accent 3" w:uiPriority="52"/>
+    <w:lsdException w:name="Grid Table 1 Light Accent 4" w:uiPriority="46"/>
+    <w:lsdException w:name="Grid Table 2 Accent 4" w:uiPriority="47"/>
+    <w:lsdException w:name="Grid Table 3 Accent 4" w:uiPriority="48"/>
+    <w:lsdException w:name="Grid Table 4 Accent 4" w:uiPriority="49"/>
+    <w:lsdException w:name="Grid Table 5 Dark Accent 4" w:uiPriority="50"/>
+    <w:lsdException w:name="Grid Table 6 Colorful Accent 4" w:uiPriority="51"/>
+    <w:lsdException w:name="Grid Table 7 Colorful Accent 4" w:uiPriority="52"/>
+    <w:lsdException w:name="Grid Table 1 Light Accent 5" w:uiPriority="46"/>
+    <w:lsdException w:name="Grid Table 2 Accent 5" w:uiPriority="47"/>
+    <w:lsdException w:name="Grid Table 3 Accent 5" w:uiPriority="48"/>
+    <w:lsdException w:name="Grid Table 4 Accent 5" w:uiPriority="49"/>
+    <w:lsdException w:name="Grid Table 5 Dark Accent 5" w:uiPriority="50"/>
+    <w:lsdException w:name="Grid Table 6 Colorful Accent 5" w:uiPriority="51"/>
+    <w:lsdException w:name="Grid Table 7 Colorful Accent 5" w:uiPriority="52"/>
+    <w:lsdException w:name="Grid Table 1 Light Accent 6" w:uiPriority="46"/>
+    <w:lsdException w:name="Grid Table 2 Accent 6" w:uiPriority="47"/>
+    <w:lsdException w:name="Grid Table 3 Accent 6" w:uiPriority="48"/>
+    <w:lsdException w:name="Grid Table 4 Accent 6" w:uiPriority="49"/>
+    <w:lsdException w:name="Grid Table 5 Dark Accent 6" w:uiPriority="50"/>
+    <w:lsdException w:name="Grid Table 6 Colorful Accent 6" w:uiPriority="51"/>
+    <w:lsdException w:name="Grid Table 7 Colorful Accent 6" w:uiPriority="52"/>
+    <w:lsdException w:name="List Table 1 Light" w:uiPriority="46"/>
+    <w:lsdException w:name="List Table 2" w:uiPriority="47"/>
+    <w:lsdException w:name="List Table 3" w:uiPriority="48"/>
+    <w:lsdException w:name="List Table 4" w:uiPriority="49"/>
+    <w:lsdException w:name="List Table 5 Dark" w:uiPriority="50"/>
+    <w:lsdException w:name="List Table 6 Colorful" w:uiPriority="51"/>
+    <w:lsdException w:name="List Table 7 Colorful" w:uiPriority="52"/>
+    <w:lsdException w:name="List Table 1 Light Accent 1" w:uiPriority="46"/>
+    <w:lsdException w:name="List Table 2 Accent 1" w:uiPriority="47"/>
+    <w:lsdException w:name="List Table 3 Accent 1" w:uiPriority="48"/>
+    <w:lsdException w:name="List Table 4 Accent 1" w:uiPriority="49"/>
+    <w:lsdException w:name="List Table 5 Dark Accent 1" w:uiPriority="50"/>
+    <w:lsdException w:name="List Table 6 Colorful Accent 1" w:uiPriority="51"/>
+    <w:lsdException w:name="List Table 7 Colorful Accent 1" w:uiPriority="52"/>
+    <w:lsdException w:name="List Table 1 Light Accent 2" w:uiPriority="46"/>
+    <w:lsdException w:name="List Table 2 Accent 2" w:uiPriority="47"/>
+    <w:lsdException w:name="List Table 3 Accent 2" w:uiPriority="48"/>
+    <w:lsdException w:name="List Table 4 Accent 2" w:uiPriority="49"/>
+    <w:lsdException w:name="List Table 5 Dark Accent 2" w:uiPriority="50"/>
+    <w:lsdException w:name="List Table 6 Colorful Accent 2" w:uiPriority="51"/>
+    <w:lsdException w:name="List Table 7 Colorful Accent 2" w:uiPriority="52"/>
+    <w:lsdException w:name="List Table 1 Light Accent 3" w:uiPriority="46"/>
+    <w:lsdException w:name="List Table 2 Accent 3" w:uiPriority="47"/>
+    <w:lsdException w:name="List Table 3 Accent 3" w:uiPriority="48"/>
+    <w:lsdException w:name="List Table 4 Accent 3" w:uiPriority="49"/>
+    <w:lsdException w:name="List Table 5 Dark Accent 3" w:uiPriority="50"/>
+    <w:lsdException w:name="List Table 6 Colorful Accent 3" w:uiPriority="51"/>
+    <w:lsdException w:name="List Table 7 Colorful Accent 3" w:uiPriority="52"/>
+    <w:lsdException w:name="List Table 1 Light Accent 4" w:uiPriority="46"/>
+    <w:lsdException w:name="List Table 2 Accent 4" w:uiPriority="47"/>
+    <w:lsdException w:name="List Table 3 Accent 4" w:uiPriority="48"/>
+    <w:lsdException w:name="List Table 4 Accent 4" w:uiPriority="49"/>
+    <w:lsdException w:name="List Table 5 Dark Accent 4" w:uiPriority="50"/>
+    <w:lsdException w:name="List Table 6 Colorful Accent 4" w:uiPriority="51"/>
+    <w:lsdException w:name="List Table 7 Colorful Accent 4" w:uiPriority="52"/>
+    <w:lsdException w:name="List Table 1 Light Accent 5" w:uiPriority="46"/>
+    <w:lsdException w:name="List Table 2 Accent 5" w:uiPriority="47"/>
+    <w:lsdException w:name="List Table 3 Accent 5" w:uiPriority="48"/>
+    <w:lsdException w:name="List Table 4 Accent 5" w:uiPriority="49"/>
+    <w:lsdException w:name="List Table 5 Dark Accent 5" w:uiPriority="50"/>
+    <w:lsdException w:name="List Table 6 Colorful Accent 5" w:uiPriority="51"/>
+    <w:lsdException w:name="List Table 7 Colorful Accent 5" w:uiPriority="52"/>
+    <w:lsdException w:name="List Table 1 Light Accent 6" w:uiPriority="46"/>
+    <w:lsdException w:name="List Table 2 Accent 6" w:uiPriority="47"/>
+    <w:lsdException w:name="List Table 3 Accent 6" w:uiPriority="48"/>
+    <w:lsdException w:name="List Table 4 Accent 6" w:uiPriority="49"/>
+    <w:lsdException w:name="List Table 5 Dark Accent 6" w:uiPriority="50"/>
+    <w:lsdException w:name="List Table 6 Colorful Accent 6" w:uiPriority="51"/>
+    <w:lsdException w:name="List Table 7 Colorful Accent 6" w:uiPriority="52"/>
+    <w:lsdException w:name="Mention" w:semiHidden="1" w:unhideWhenUsed="1"/>
+    <w:lsdException w:name="Smart Hyperlink" w:semiHidden="1" w:unhideWhenUsed="1"/>
+    <w:lsdException w:name="Hashtag" w:semiHidden="1" w:unhideWhenUsed="1"/>
+    <w:lsdException w:name="Unresolved Mention" w:semiHidden="1" w:unhideWhenUsed="1"/>
+    <w:lsdException w:name="Smart Link" w:semiHidden="1" w:unhideWhenUsed="1"/>
   </w:latentStyles>
   <w:style w:type="paragraph" w:default="1" w:styleId="Normal">
     <w:name w:val="Normal"/>
@@ -5639,7 +5867,6 @@
     <w:uiPriority w:val="99"/>
     <w:semiHidden/>
     <w:unhideWhenUsed/>
-    <w:qFormat/>
     <w:tblPr>
       <w:tblInd w:w="0" w:type="dxa"/>
       <w:tblCellMar>
@@ -5704,8 +5931,8 @@
       <w:u w:val="single"/>
     </w:rPr>
   </w:style>
-  <w:style w:type="character" w:customStyle="1" w:styleId="UnresolvedMention">
-    <w:name w:val="Unresolved Mention"/>
+  <w:style w:type="character" w:customStyle="1" w:styleId="UnresolvedMention1">
+    <w:name w:val="Unresolved Mention1"/>
     <w:basedOn w:val="DefaultParagraphFont"/>
     <w:uiPriority w:val="99"/>
     <w:semiHidden/>
@@ -6046,7 +6273,7 @@
   <a:extraClrSchemeLst/>
   <a:extLst>
     <a:ext uri="{05A4C25C-085E-4340-85A3-A5531E510DB2}">
-      <thm15:themeFamily xmlns:thm15="http://schemas.microsoft.com/office/thememl/2012/main" xmlns="" name="Office Theme" id="{62F939B6-93AF-4DB8-9C6B-D6C7DFDC589F}" vid="{4A3C46E8-61CC-4603-A589-7422A47A8E4A}"/>
+      <thm15:themeFamily xmlns:thm15="http://schemas.microsoft.com/office/thememl/2012/main" name="Office Theme" id="{62F939B6-93AF-4DB8-9C6B-D6C7DFDC589F}" vid="{4A3C46E8-61CC-4603-A589-7422A47A8E4A}"/>
     </a:ext>
   </a:extLst>
 </a:theme>

</xml_diff>

<commit_message>
updated instructions to use conda for samtools
</commit_message>
<xml_diff>
--- a/SBI104/5-PhylogeneticAnalysis/PhylogeneticAnalysis.docx
+++ b/SBI104/5-PhylogeneticAnalysis/PhylogeneticAnalysis.docx
@@ -15,7 +15,12 @@
         <w:t xml:space="preserve">Phylogenetics </w:t>
       </w:r>
       <w:r>
-        <w:t>can be used in evolutionary biology to look at how closely species are related.</w:t>
+        <w:t>can be used in evolutio</w:t>
+      </w:r>
+      <w:bookmarkStart w:id="0" w:name="_GoBack"/>
+      <w:bookmarkEnd w:id="0"/>
+      <w:r>
+        <w:t>nary biology to look at how closely species are related.</w:t>
       </w:r>
       <w:r>
         <w:t xml:space="preserve"> As pathogens </w:t>
@@ -383,7 +388,15 @@
         </w:numPr>
       </w:pPr>
       <w:r>
-        <w:t xml:space="preserve">Type source activate </w:t>
+        <w:t xml:space="preserve">Type </w:t>
+      </w:r>
+      <w:proofErr w:type="spellStart"/>
+      <w:r>
+        <w:t>conda</w:t>
+      </w:r>
+      <w:proofErr w:type="spellEnd"/>
+      <w:r>
+        <w:t xml:space="preserve"> activate </w:t>
       </w:r>
       <w:proofErr w:type="spellStart"/>
       <w:r>
@@ -435,11 +448,11 @@
       <w:r>
         <w:t xml:space="preserve"> -fi ../TY2482_assembly.fasta -bed ../TY2482_assembly.gff -name -s &gt; </w:t>
       </w:r>
-      <w:bookmarkStart w:id="0" w:name="_Hlk6476750"/>
+      <w:bookmarkStart w:id="1" w:name="_Hlk6476750"/>
       <w:r>
         <w:t>TY2482_assembly</w:t>
       </w:r>
-      <w:bookmarkEnd w:id="0"/>
+      <w:bookmarkEnd w:id="1"/>
       <w:r>
         <w:t>_</w:t>
       </w:r>
@@ -564,7 +577,15 @@
         </w:numPr>
       </w:pPr>
       <w:r>
-        <w:t>Close the virtual environment by typing source deactivate</w:t>
+        <w:t xml:space="preserve">Close the virtual environment by typing </w:t>
+      </w:r>
+      <w:proofErr w:type="spellStart"/>
+      <w:r>
+        <w:t>conda</w:t>
+      </w:r>
+      <w:proofErr w:type="spellEnd"/>
+      <w:r>
+        <w:t xml:space="preserve"> deactivate</w:t>
       </w:r>
     </w:p>
     <w:p>
@@ -1667,6 +1688,11 @@
       </w:r>
     </w:p>
     <w:p>
+      <w:r>
+        <w:br w:type="page"/>
+      </w:r>
+    </w:p>
+    <w:p>
       <w:pPr>
         <w:pStyle w:val="ListParagraph"/>
         <w:numPr>
@@ -1675,35 +1701,19 @@
         </w:numPr>
       </w:pPr>
       <w:r>
-        <w:t xml:space="preserve">Upload the final sample </w:t>
+        <w:lastRenderedPageBreak/>
+        <w:t xml:space="preserve">Activate a virtual environment </w:t>
+      </w:r>
+      <w:r>
+        <w:t xml:space="preserve">to use </w:t>
       </w:r>
       <w:proofErr w:type="spellStart"/>
       <w:r>
-        <w:t>fastqs</w:t>
+        <w:t>samtools</w:t>
       </w:r>
       <w:proofErr w:type="spellEnd"/>
       <w:r>
-        <w:t xml:space="preserve"> and process them </w:t>
-      </w:r>
-      <w:r>
-        <w:t>using</w:t>
-      </w:r>
-      <w:r>
-        <w:t xml:space="preserve"> the </w:t>
-      </w:r>
-      <w:proofErr w:type="spellStart"/>
-      <w:r>
-        <w:t>PHEnix</w:t>
-      </w:r>
-      <w:proofErr w:type="spellEnd"/>
-      <w:r>
-        <w:t xml:space="preserve"> pipeline</w:t>
-      </w:r>
-      <w:r>
-        <w:t xml:space="preserve"> by typing</w:t>
-      </w:r>
-      <w:r>
-        <w:t xml:space="preserve"> (all on one line)</w:t>
+        <w:t xml:space="preserve"> (part of the pipeline which will be run)</w:t>
       </w:r>
     </w:p>
     <w:p>
@@ -1714,6 +1724,74 @@
           <w:numId w:val="14"/>
         </w:numPr>
       </w:pPr>
+      <w:r>
+        <w:t xml:space="preserve">Type </w:t>
+      </w:r>
+      <w:proofErr w:type="spellStart"/>
+      <w:r>
+        <w:t>conda</w:t>
+      </w:r>
+      <w:proofErr w:type="spellEnd"/>
+      <w:r>
+        <w:t xml:space="preserve"> activate </w:t>
+      </w:r>
+      <w:proofErr w:type="spellStart"/>
+      <w:r>
+        <w:t>samtools</w:t>
+      </w:r>
+      <w:r>
+        <w:t>_env</w:t>
+      </w:r>
+      <w:proofErr w:type="spellEnd"/>
+    </w:p>
+    <w:p>
+      <w:pPr>
+        <w:pStyle w:val="ListParagraph"/>
+        <w:numPr>
+          <w:ilvl w:val="0"/>
+          <w:numId w:val="14"/>
+        </w:numPr>
+      </w:pPr>
+      <w:r>
+        <w:t xml:space="preserve">Upload the final sample </w:t>
+      </w:r>
+      <w:proofErr w:type="spellStart"/>
+      <w:r>
+        <w:t>fastqs</w:t>
+      </w:r>
+      <w:proofErr w:type="spellEnd"/>
+      <w:r>
+        <w:t xml:space="preserve"> and process them </w:t>
+      </w:r>
+      <w:r>
+        <w:t>using</w:t>
+      </w:r>
+      <w:r>
+        <w:t xml:space="preserve"> the </w:t>
+      </w:r>
+      <w:proofErr w:type="spellStart"/>
+      <w:r>
+        <w:t>PHEnix</w:t>
+      </w:r>
+      <w:proofErr w:type="spellEnd"/>
+      <w:r>
+        <w:t xml:space="preserve"> pipeline</w:t>
+      </w:r>
+      <w:r>
+        <w:t xml:space="preserve"> by typing</w:t>
+      </w:r>
+      <w:r>
+        <w:t xml:space="preserve"> (all on one line)</w:t>
+      </w:r>
+    </w:p>
+    <w:p>
+      <w:pPr>
+        <w:pStyle w:val="ListParagraph"/>
+        <w:numPr>
+          <w:ilvl w:val="1"/>
+          <w:numId w:val="14"/>
+        </w:numPr>
+      </w:pPr>
       <w:proofErr w:type="gramStart"/>
       <w:r>
         <w:t>..</w:t>
@@ -1751,7 +1829,6 @@
     </w:p>
     <w:p>
       <w:r>
-        <w:lastRenderedPageBreak/>
         <w:t>Once the above step has completed</w:t>
       </w:r>
       <w:r>
@@ -2234,6 +2311,11 @@
       </w:r>
     </w:p>
     <w:p>
+      <w:r>
+        <w:br w:type="page"/>
+      </w:r>
+    </w:p>
+    <w:p>
       <w:pPr>
         <w:pStyle w:val="ListParagraph"/>
         <w:numPr>
@@ -2242,6 +2324,7 @@
         </w:numPr>
       </w:pPr>
       <w:r>
+        <w:lastRenderedPageBreak/>
         <w:t xml:space="preserve">To generate a SNP alignment, </w:t>
       </w:r>
       <w:r>
@@ -2270,8 +2353,6 @@
       <w:r>
         <w:t>g</w:t>
       </w:r>
-      <w:bookmarkStart w:id="1" w:name="_GoBack"/>
-      <w:bookmarkEnd w:id="1"/>
       <w:r>
         <w:t>4_config.txt</w:t>
       </w:r>
@@ -2315,12 +2396,6 @@
     </w:p>
     <w:p>
       <w:r>
-        <w:br w:type="page"/>
-      </w:r>
-    </w:p>
-    <w:p>
-      <w:r>
-        <w:lastRenderedPageBreak/>
         <w:t>We can use Split</w:t>
       </w:r>
       <w:r>
@@ -2527,12 +2602,17 @@
         <w:t xml:space="preserve"> the most different?</w:t>
       </w:r>
     </w:p>
-    <w:p/>
+    <w:p>
+      <w:r>
+        <w:br w:type="page"/>
+      </w:r>
+    </w:p>
     <w:p>
       <w:pPr>
         <w:pStyle w:val="Heading2"/>
       </w:pPr>
       <w:r>
+        <w:lastRenderedPageBreak/>
         <w:t xml:space="preserve">Supplementary </w:t>
       </w:r>
       <w:r>

</xml_diff>